<commit_message>
Atualização dos Documentos e Inserção
Atualzação dos Documentos e Inserção do novo Plano de Iteração
</commit_message>
<xml_diff>
--- a/Acompanhamento/Plano de Projeto - Atualizado.docx
+++ b/Acompanhamento/Plano de Projeto - Atualizado.docx
@@ -90,6 +90,9 @@
         </w:numPr>
         <w:ind w:firstLine="360"/>
         <w:jc w:val="both"/>
+        <w:rPr>
+          <w:lang w:val="pt-BR"/>
+        </w:rPr>
       </w:pPr>
       <w:r>
         <w:rPr>
@@ -186,284 +189,63 @@
           <w:rFonts w:ascii="Times New Roman" w:hAnsi="Times New Roman"/>
           <w:b w:val="0"/>
           <w:sz w:val="20"/>
-        </w:rPr>
-        <w:t xml:space="preserve">Deployment e </w:t>
-      </w:r>
-      <w:proofErr w:type="spellStart"/>
+          <w:lang w:val="pt-BR"/>
+        </w:rPr>
+        <w:t>Deployment e Distribuição</w:t>
+      </w:r>
       <w:r>
         <w:rPr>
           <w:rFonts w:ascii="Times New Roman" w:hAnsi="Times New Roman"/>
           <w:b w:val="0"/>
           <w:sz w:val="20"/>
-        </w:rPr>
-        <w:t>Distribuição</w:t>
-      </w:r>
-      <w:proofErr w:type="spellEnd"/>
+          <w:lang w:val="pt-BR"/>
+        </w:rPr>
+        <w:t xml:space="preserve"> e Lições Aprendidas</w:t>
+      </w:r>
       <w:r>
         <w:rPr>
           <w:rFonts w:ascii="Times New Roman" w:hAnsi="Times New Roman"/>
           <w:b w:val="0"/>
           <w:sz w:val="20"/>
-        </w:rPr>
-        <w:t xml:space="preserve"> </w:t>
+          <w:lang w:val="pt-BR"/>
+        </w:rPr>
+        <w:t xml:space="preserve">. </w:t>
       </w:r>
       <w:r>
         <w:rPr>
           <w:rFonts w:ascii="Times New Roman" w:hAnsi="Times New Roman"/>
           <w:b w:val="0"/>
           <w:sz w:val="20"/>
-        </w:rPr>
-        <w:t xml:space="preserve">e </w:t>
-      </w:r>
-      <w:proofErr w:type="spellStart"/>
+          <w:lang w:val="pt-BR"/>
+        </w:rPr>
+        <w:t xml:space="preserve">Podendo conter também o planejamento das áreas de conhecimento, </w:t>
+      </w:r>
       <w:r>
         <w:rPr>
           <w:rFonts w:ascii="Times New Roman" w:hAnsi="Times New Roman"/>
           <w:b w:val="0"/>
           <w:sz w:val="20"/>
-        </w:rPr>
-        <w:t>Lições</w:t>
-      </w:r>
-      <w:proofErr w:type="spellEnd"/>
+          <w:lang w:val="pt-BR"/>
+        </w:rPr>
+        <w:t>a</w:t>
+      </w:r>
       <w:r>
         <w:rPr>
           <w:rFonts w:ascii="Times New Roman" w:hAnsi="Times New Roman"/>
           <w:b w:val="0"/>
           <w:sz w:val="20"/>
-        </w:rPr>
-        <w:t xml:space="preserve"> </w:t>
-      </w:r>
-      <w:proofErr w:type="spellStart"/>
+          <w:lang w:val="pt-BR"/>
+        </w:rPr>
+        <w:t xml:space="preserve">rtefato importante para </w:t>
+      </w:r>
       <w:r>
         <w:rPr>
           <w:rFonts w:ascii="Times New Roman" w:hAnsi="Times New Roman"/>
           <w:b w:val="0"/>
           <w:sz w:val="20"/>
-        </w:rPr>
-        <w:t>Aprendidas</w:t>
-      </w:r>
-      <w:proofErr w:type="spellEnd"/>
-      <w:r>
-        <w:rPr>
-          <w:rFonts w:ascii="Times New Roman" w:hAnsi="Times New Roman"/>
-          <w:b w:val="0"/>
-          <w:sz w:val="20"/>
-        </w:rPr>
-        <w:t xml:space="preserve">. </w:t>
-      </w:r>
-      <w:proofErr w:type="spellStart"/>
-      <w:r>
-        <w:rPr>
-          <w:rFonts w:ascii="Times New Roman" w:hAnsi="Times New Roman"/>
-          <w:b w:val="0"/>
-          <w:sz w:val="20"/>
-        </w:rPr>
-        <w:t>Podendo</w:t>
-      </w:r>
-      <w:proofErr w:type="spellEnd"/>
-      <w:r>
-        <w:rPr>
-          <w:rFonts w:ascii="Times New Roman" w:hAnsi="Times New Roman"/>
-          <w:b w:val="0"/>
-          <w:sz w:val="20"/>
-        </w:rPr>
-        <w:t xml:space="preserve"> </w:t>
-      </w:r>
-      <w:proofErr w:type="spellStart"/>
-      <w:r>
-        <w:rPr>
-          <w:rFonts w:ascii="Times New Roman" w:hAnsi="Times New Roman"/>
-          <w:b w:val="0"/>
-          <w:sz w:val="20"/>
-        </w:rPr>
-        <w:t>conter</w:t>
-      </w:r>
-      <w:proofErr w:type="spellEnd"/>
-      <w:r>
-        <w:rPr>
-          <w:rFonts w:ascii="Times New Roman" w:hAnsi="Times New Roman"/>
-          <w:b w:val="0"/>
-          <w:sz w:val="20"/>
-        </w:rPr>
-        <w:t xml:space="preserve"> </w:t>
-      </w:r>
-      <w:proofErr w:type="spellStart"/>
-      <w:r>
-        <w:rPr>
-          <w:rFonts w:ascii="Times New Roman" w:hAnsi="Times New Roman"/>
-          <w:b w:val="0"/>
-          <w:sz w:val="20"/>
-        </w:rPr>
-        <w:t>também</w:t>
-      </w:r>
-      <w:proofErr w:type="spellEnd"/>
-      <w:r>
-        <w:rPr>
-          <w:rFonts w:ascii="Times New Roman" w:hAnsi="Times New Roman"/>
-          <w:b w:val="0"/>
-          <w:sz w:val="20"/>
-        </w:rPr>
-        <w:t xml:space="preserve"> o </w:t>
-      </w:r>
-      <w:proofErr w:type="spellStart"/>
-      <w:r>
-        <w:rPr>
-          <w:rFonts w:ascii="Times New Roman" w:hAnsi="Times New Roman"/>
-          <w:b w:val="0"/>
-          <w:sz w:val="20"/>
-        </w:rPr>
-        <w:t>planejamento</w:t>
-      </w:r>
-      <w:proofErr w:type="spellEnd"/>
-      <w:r>
-        <w:rPr>
-          <w:rFonts w:ascii="Times New Roman" w:hAnsi="Times New Roman"/>
-          <w:b w:val="0"/>
-          <w:sz w:val="20"/>
-        </w:rPr>
-        <w:t xml:space="preserve"> das </w:t>
-      </w:r>
-      <w:proofErr w:type="spellStart"/>
-      <w:r>
-        <w:rPr>
-          <w:rFonts w:ascii="Times New Roman" w:hAnsi="Times New Roman"/>
-          <w:b w:val="0"/>
-          <w:sz w:val="20"/>
-        </w:rPr>
-        <w:t>áreas</w:t>
-      </w:r>
-      <w:proofErr w:type="spellEnd"/>
-      <w:r>
-        <w:rPr>
-          <w:rFonts w:ascii="Times New Roman" w:hAnsi="Times New Roman"/>
-          <w:b w:val="0"/>
-          <w:sz w:val="20"/>
-        </w:rPr>
-        <w:t xml:space="preserve"> de </w:t>
-      </w:r>
-      <w:proofErr w:type="spellStart"/>
-      <w:r>
-        <w:rPr>
-          <w:rFonts w:ascii="Times New Roman" w:hAnsi="Times New Roman"/>
-          <w:b w:val="0"/>
-          <w:sz w:val="20"/>
-        </w:rPr>
-        <w:t>conhecimento</w:t>
-      </w:r>
-      <w:proofErr w:type="spellEnd"/>
-      <w:r>
-        <w:rPr>
-          <w:rFonts w:ascii="Times New Roman" w:hAnsi="Times New Roman"/>
-          <w:b w:val="0"/>
-          <w:sz w:val="20"/>
-        </w:rPr>
-        <w:t xml:space="preserve">, </w:t>
-      </w:r>
-      <w:proofErr w:type="spellStart"/>
-      <w:r>
-        <w:rPr>
-          <w:rFonts w:ascii="Times New Roman" w:hAnsi="Times New Roman"/>
-          <w:b w:val="0"/>
-          <w:sz w:val="20"/>
-        </w:rPr>
-        <w:t>a</w:t>
-      </w:r>
-      <w:r>
-        <w:rPr>
-          <w:rFonts w:ascii="Times New Roman" w:hAnsi="Times New Roman"/>
-          <w:b w:val="0"/>
-          <w:sz w:val="20"/>
-        </w:rPr>
-        <w:t>rtefato</w:t>
-      </w:r>
-      <w:proofErr w:type="spellEnd"/>
-      <w:r>
-        <w:rPr>
-          <w:rFonts w:ascii="Times New Roman" w:hAnsi="Times New Roman"/>
-          <w:b w:val="0"/>
-          <w:sz w:val="20"/>
-        </w:rPr>
-        <w:t xml:space="preserve"> </w:t>
-      </w:r>
-      <w:proofErr w:type="spellStart"/>
-      <w:r>
-        <w:rPr>
-          <w:rFonts w:ascii="Times New Roman" w:hAnsi="Times New Roman"/>
-          <w:b w:val="0"/>
-          <w:sz w:val="20"/>
-        </w:rPr>
-        <w:t>importante</w:t>
-      </w:r>
-      <w:proofErr w:type="spellEnd"/>
-      <w:r>
-        <w:rPr>
-          <w:rFonts w:ascii="Times New Roman" w:hAnsi="Times New Roman"/>
-          <w:b w:val="0"/>
-          <w:sz w:val="20"/>
-        </w:rPr>
-        <w:t xml:space="preserve"> </w:t>
-      </w:r>
-      <w:proofErr w:type="spellStart"/>
-      <w:r>
-        <w:rPr>
-          <w:rFonts w:ascii="Times New Roman" w:hAnsi="Times New Roman"/>
-          <w:b w:val="0"/>
-          <w:sz w:val="20"/>
-        </w:rPr>
-        <w:t>para</w:t>
-      </w:r>
-      <w:proofErr w:type="spellEnd"/>
-      <w:r>
-        <w:rPr>
-          <w:rFonts w:ascii="Times New Roman" w:hAnsi="Times New Roman"/>
-          <w:b w:val="0"/>
-          <w:sz w:val="20"/>
-        </w:rPr>
-        <w:t xml:space="preserve"> </w:t>
-      </w:r>
-      <w:r>
-        <w:rPr>
-          <w:rFonts w:ascii="Times New Roman" w:hAnsi="Times New Roman"/>
-          <w:b w:val="0"/>
-          <w:sz w:val="20"/>
-        </w:rPr>
-        <w:t xml:space="preserve">o </w:t>
-      </w:r>
-      <w:proofErr w:type="spellStart"/>
-      <w:r>
-        <w:rPr>
-          <w:rFonts w:ascii="Times New Roman" w:hAnsi="Times New Roman"/>
-          <w:b w:val="0"/>
-          <w:sz w:val="20"/>
-        </w:rPr>
-        <w:t>entendimento</w:t>
-      </w:r>
-      <w:proofErr w:type="spellEnd"/>
-      <w:r>
-        <w:rPr>
-          <w:rFonts w:ascii="Times New Roman" w:hAnsi="Times New Roman"/>
-          <w:b w:val="0"/>
-          <w:sz w:val="20"/>
-        </w:rPr>
-        <w:t xml:space="preserve"> do </w:t>
-      </w:r>
-      <w:proofErr w:type="spellStart"/>
-      <w:r>
-        <w:rPr>
-          <w:rFonts w:ascii="Times New Roman" w:hAnsi="Times New Roman"/>
-          <w:b w:val="0"/>
-          <w:sz w:val="20"/>
-        </w:rPr>
-        <w:t>projeto</w:t>
-      </w:r>
-      <w:proofErr w:type="spellEnd"/>
-      <w:r>
-        <w:rPr>
-          <w:rFonts w:ascii="Times New Roman" w:hAnsi="Times New Roman"/>
-          <w:b w:val="0"/>
-          <w:sz w:val="20"/>
-        </w:rPr>
-        <w:t>.</w:t>
+          <w:lang w:val="pt-BR"/>
+        </w:rPr>
+        <w:t>o entendimento do projeto.</w:t>
       </w:r>
     </w:p>
     <w:p>
@@ -479,6 +261,7 @@
           <w:rFonts w:ascii="Times New Roman" w:hAnsi="Times New Roman"/>
           <w:b w:val="0"/>
           <w:sz w:val="20"/>
+          <w:lang w:val="pt-BR"/>
         </w:rPr>
         <w:t xml:space="preserve"> </w:t>
       </w:r>
@@ -1125,6 +908,7 @@
                 <w:rFonts w:ascii="Arial" w:hAnsi="Arial" w:cs="Arial"/>
                 <w:sz w:val="20"/>
                 <w:szCs w:val="20"/>
+                <w:lang w:val="pt-BR"/>
               </w:rPr>
               <w:t>-PE</w:t>
             </w:r>
@@ -1418,365 +1202,80 @@
         <w:jc w:val="both"/>
         <w:rPr>
           <w:rFonts w:ascii="Arial" w:hAnsi="Arial" w:cs="Arial"/>
-        </w:rPr>
-      </w:pPr>
-      <w:proofErr w:type="spellStart"/>
-      <w:r>
-        <w:rPr>
-          <w:rFonts w:ascii="Arial" w:hAnsi="Arial" w:cs="Arial"/>
-        </w:rPr>
-        <w:t>Objetivo</w:t>
-      </w:r>
-      <w:proofErr w:type="spellEnd"/>
-      <w:r>
-        <w:rPr>
-          <w:rFonts w:ascii="Arial" w:hAnsi="Arial" w:cs="Arial"/>
-        </w:rPr>
-        <w:t xml:space="preserve"> – </w:t>
-      </w:r>
-      <w:proofErr w:type="spellStart"/>
-      <w:r>
-        <w:rPr>
-          <w:rFonts w:ascii="Arial" w:hAnsi="Arial" w:cs="Arial"/>
-        </w:rPr>
-        <w:t>Iniciar</w:t>
-      </w:r>
-      <w:proofErr w:type="spellEnd"/>
-      <w:r>
-        <w:rPr>
-          <w:rFonts w:ascii="Arial" w:hAnsi="Arial" w:cs="Arial"/>
+          <w:lang w:val="pt-BR"/>
+        </w:rPr>
+      </w:pPr>
+      <w:r>
+        <w:rPr>
+          <w:rFonts w:ascii="Arial" w:hAnsi="Arial" w:cs="Arial"/>
+          <w:lang w:val="pt-BR"/>
+        </w:rPr>
+        <w:t xml:space="preserve">Objetivo – Iniciar </w:t>
+      </w:r>
+      <w:r>
+        <w:rPr>
+          <w:rFonts w:ascii="Arial" w:hAnsi="Arial" w:cs="Arial"/>
+          <w:lang w:val="pt-BR"/>
+        </w:rPr>
+        <w:t xml:space="preserve">de forma </w:t>
+      </w:r>
+      <w:r>
+        <w:rPr>
+          <w:rFonts w:ascii="Arial" w:hAnsi="Arial" w:cs="Arial"/>
+          <w:lang w:val="pt-BR"/>
+        </w:rPr>
+        <w:t>formal</w:t>
+      </w:r>
+      <w:r>
+        <w:rPr>
+          <w:rFonts w:ascii="Arial" w:hAnsi="Arial" w:cs="Arial"/>
+          <w:lang w:val="pt-BR"/>
+        </w:rPr>
+        <w:t xml:space="preserve"> o</w:t>
+      </w:r>
+      <w:proofErr w:type="gramStart"/>
+      <w:r>
+        <w:rPr>
+          <w:rFonts w:ascii="Arial" w:hAnsi="Arial" w:cs="Arial"/>
+          <w:lang w:val="pt-BR"/>
         </w:rPr>
         <w:t xml:space="preserve"> </w:t>
       </w:r>
       <w:r>
         <w:rPr>
           <w:rFonts w:ascii="Arial" w:hAnsi="Arial" w:cs="Arial"/>
-        </w:rPr>
-        <w:t xml:space="preserve">de forma </w:t>
-      </w:r>
-      <w:r>
-        <w:rPr>
-          <w:rFonts w:ascii="Arial" w:hAnsi="Arial" w:cs="Arial"/>
-        </w:rPr>
-        <w:t>formal</w:t>
-      </w:r>
-      <w:r>
-        <w:rPr>
-          <w:rFonts w:ascii="Arial" w:hAnsi="Arial" w:cs="Arial"/>
-        </w:rPr>
-        <w:t xml:space="preserve"> o </w:t>
-      </w:r>
-      <w:r>
-        <w:rPr>
-          <w:rFonts w:ascii="Arial" w:hAnsi="Arial" w:cs="Arial"/>
+          <w:lang w:val="pt-BR"/>
         </w:rPr>
         <w:t xml:space="preserve"> </w:t>
       </w:r>
-      <w:proofErr w:type="spellStart"/>
-      <w:r>
-        <w:rPr>
-          <w:rFonts w:ascii="Arial" w:hAnsi="Arial" w:cs="Arial"/>
-        </w:rPr>
-        <w:t>projeto</w:t>
-      </w:r>
-      <w:proofErr w:type="spellEnd"/>
-      <w:r>
-        <w:rPr>
-          <w:rFonts w:ascii="Arial" w:hAnsi="Arial" w:cs="Arial"/>
-        </w:rPr>
-        <w:t xml:space="preserve">, </w:t>
-      </w:r>
-      <w:proofErr w:type="spellStart"/>
-      <w:r>
-        <w:rPr>
-          <w:rFonts w:ascii="Arial" w:hAnsi="Arial" w:cs="Arial"/>
-        </w:rPr>
-        <w:t>apresentando</w:t>
-      </w:r>
-      <w:proofErr w:type="spellEnd"/>
-      <w:r>
-        <w:rPr>
-          <w:rFonts w:ascii="Arial" w:hAnsi="Arial" w:cs="Arial"/>
-        </w:rPr>
-        <w:t xml:space="preserve"> </w:t>
-      </w:r>
-      <w:proofErr w:type="spellStart"/>
-      <w:r>
-        <w:rPr>
-          <w:rFonts w:ascii="Arial" w:hAnsi="Arial" w:cs="Arial"/>
-        </w:rPr>
-        <w:t>informaçõe</w:t>
-      </w:r>
-      <w:r>
-        <w:rPr>
-          <w:rFonts w:ascii="Arial" w:hAnsi="Arial" w:cs="Arial"/>
-        </w:rPr>
-        <w:t>s</w:t>
-      </w:r>
-      <w:proofErr w:type="spellEnd"/>
-      <w:r>
-        <w:rPr>
-          <w:rFonts w:ascii="Arial" w:hAnsi="Arial" w:cs="Arial"/>
-        </w:rPr>
-        <w:t xml:space="preserve"> </w:t>
-      </w:r>
-      <w:proofErr w:type="spellStart"/>
-      <w:r>
-        <w:rPr>
-          <w:rFonts w:ascii="Arial" w:hAnsi="Arial" w:cs="Arial"/>
-        </w:rPr>
-        <w:t>quanto</w:t>
-      </w:r>
-      <w:proofErr w:type="spellEnd"/>
-      <w:r>
-        <w:rPr>
-          <w:rFonts w:ascii="Arial" w:hAnsi="Arial" w:cs="Arial"/>
-        </w:rPr>
-        <w:t xml:space="preserve"> </w:t>
-      </w:r>
-      <w:proofErr w:type="spellStart"/>
-      <w:r>
-        <w:rPr>
-          <w:rFonts w:ascii="Arial" w:hAnsi="Arial" w:cs="Arial"/>
-        </w:rPr>
-        <w:t>ao</w:t>
-      </w:r>
-      <w:proofErr w:type="spellEnd"/>
-      <w:r>
-        <w:rPr>
-          <w:rFonts w:ascii="Arial" w:hAnsi="Arial" w:cs="Arial"/>
-        </w:rPr>
-        <w:t xml:space="preserve"> </w:t>
-      </w:r>
-      <w:proofErr w:type="spellStart"/>
-      <w:r>
-        <w:rPr>
-          <w:rFonts w:ascii="Arial" w:hAnsi="Arial" w:cs="Arial"/>
-        </w:rPr>
-        <w:t>seu</w:t>
-      </w:r>
-      <w:proofErr w:type="spellEnd"/>
-      <w:r>
-        <w:rPr>
-          <w:rFonts w:ascii="Arial" w:hAnsi="Arial" w:cs="Arial"/>
-        </w:rPr>
-        <w:t xml:space="preserve"> </w:t>
-      </w:r>
-      <w:proofErr w:type="spellStart"/>
-      <w:r>
-        <w:rPr>
-          <w:rFonts w:ascii="Arial" w:hAnsi="Arial" w:cs="Arial"/>
-        </w:rPr>
-        <w:t>objetivo</w:t>
-      </w:r>
-      <w:proofErr w:type="spellEnd"/>
-      <w:r>
-        <w:rPr>
-          <w:rFonts w:ascii="Arial" w:hAnsi="Arial" w:cs="Arial"/>
-        </w:rPr>
-        <w:t xml:space="preserve">, </w:t>
-      </w:r>
-      <w:proofErr w:type="spellStart"/>
-      <w:r>
-        <w:rPr>
-          <w:rFonts w:ascii="Arial" w:hAnsi="Arial" w:cs="Arial"/>
-        </w:rPr>
-        <w:t>prazos</w:t>
-      </w:r>
-      <w:proofErr w:type="spellEnd"/>
-      <w:r>
-        <w:rPr>
-          <w:rFonts w:ascii="Arial" w:hAnsi="Arial" w:cs="Arial"/>
-        </w:rPr>
-        <w:t>,</w:t>
-      </w:r>
-      <w:r>
-        <w:rPr>
-          <w:rFonts w:ascii="Arial" w:hAnsi="Arial" w:cs="Arial"/>
-        </w:rPr>
-        <w:t xml:space="preserve"> a </w:t>
-      </w:r>
-      <w:proofErr w:type="spellStart"/>
-      <w:r>
-        <w:rPr>
-          <w:rFonts w:ascii="Arial" w:hAnsi="Arial" w:cs="Arial"/>
-        </w:rPr>
-        <w:t>entrega</w:t>
-      </w:r>
-      <w:proofErr w:type="spellEnd"/>
-      <w:r>
-        <w:rPr>
-          <w:rFonts w:ascii="Arial" w:hAnsi="Arial" w:cs="Arial"/>
-        </w:rPr>
-        <w:t xml:space="preserve"> dos </w:t>
-      </w:r>
-      <w:proofErr w:type="spellStart"/>
-      <w:r>
-        <w:rPr>
-          <w:rFonts w:ascii="Arial" w:hAnsi="Arial" w:cs="Arial"/>
-        </w:rPr>
-        <w:t>documentos</w:t>
-      </w:r>
-      <w:proofErr w:type="spellEnd"/>
-      <w:r>
-        <w:rPr>
-          <w:rFonts w:ascii="Arial" w:hAnsi="Arial" w:cs="Arial"/>
-        </w:rPr>
-        <w:t xml:space="preserve"> de </w:t>
-      </w:r>
-      <w:proofErr w:type="spellStart"/>
-      <w:r>
-        <w:rPr>
-          <w:rFonts w:ascii="Arial" w:hAnsi="Arial" w:cs="Arial"/>
-        </w:rPr>
-        <w:t>visão</w:t>
-      </w:r>
-      <w:proofErr w:type="spellEnd"/>
-      <w:r>
-        <w:rPr>
-          <w:rFonts w:ascii="Arial" w:hAnsi="Arial" w:cs="Arial"/>
-        </w:rPr>
-        <w:t xml:space="preserve">, </w:t>
-      </w:r>
-      <w:proofErr w:type="spellStart"/>
-      <w:r>
-        <w:rPr>
-          <w:rFonts w:ascii="Arial" w:hAnsi="Arial" w:cs="Arial"/>
-        </w:rPr>
-        <w:t>lista</w:t>
-      </w:r>
-      <w:proofErr w:type="spellEnd"/>
-      <w:r>
-        <w:rPr>
-          <w:rFonts w:ascii="Arial" w:hAnsi="Arial" w:cs="Arial"/>
-        </w:rPr>
-        <w:t xml:space="preserve"> de </w:t>
-      </w:r>
-      <w:proofErr w:type="spellStart"/>
-      <w:r>
-        <w:rPr>
-          <w:rFonts w:ascii="Arial" w:hAnsi="Arial" w:cs="Arial"/>
-        </w:rPr>
-        <w:t>itens</w:t>
-      </w:r>
-      <w:proofErr w:type="spellEnd"/>
-      <w:r>
-        <w:rPr>
-          <w:rFonts w:ascii="Arial" w:hAnsi="Arial" w:cs="Arial"/>
-        </w:rPr>
-        <w:t xml:space="preserve"> de </w:t>
-      </w:r>
-      <w:proofErr w:type="spellStart"/>
-      <w:r>
-        <w:rPr>
-          <w:rFonts w:ascii="Arial" w:hAnsi="Arial" w:cs="Arial"/>
-        </w:rPr>
-        <w:t>trabalho</w:t>
-      </w:r>
-      <w:proofErr w:type="spellEnd"/>
-      <w:r>
-        <w:rPr>
-          <w:rFonts w:ascii="Arial" w:hAnsi="Arial" w:cs="Arial"/>
-        </w:rPr>
-        <w:t xml:space="preserve">, </w:t>
-      </w:r>
-      <w:proofErr w:type="spellStart"/>
-      <w:r>
-        <w:rPr>
-          <w:rFonts w:ascii="Arial" w:hAnsi="Arial" w:cs="Arial"/>
-        </w:rPr>
-        <w:t>lista</w:t>
-      </w:r>
-      <w:proofErr w:type="spellEnd"/>
-      <w:r>
-        <w:rPr>
-          <w:rFonts w:ascii="Arial" w:hAnsi="Arial" w:cs="Arial"/>
-        </w:rPr>
-        <w:t xml:space="preserve"> de </w:t>
-      </w:r>
-      <w:proofErr w:type="spellStart"/>
-      <w:r>
-        <w:rPr>
-          <w:rFonts w:ascii="Arial" w:hAnsi="Arial" w:cs="Arial"/>
-        </w:rPr>
-        <w:t>riscos</w:t>
-      </w:r>
-      <w:proofErr w:type="spellEnd"/>
-      <w:r>
-        <w:rPr>
-          <w:rFonts w:ascii="Arial" w:hAnsi="Arial" w:cs="Arial"/>
-        </w:rPr>
-        <w:t xml:space="preserve"> e </w:t>
-      </w:r>
-      <w:proofErr w:type="spellStart"/>
-      <w:r>
-        <w:rPr>
-          <w:rFonts w:ascii="Arial" w:hAnsi="Arial" w:cs="Arial"/>
-        </w:rPr>
-        <w:t>plano</w:t>
-      </w:r>
-      <w:proofErr w:type="spellEnd"/>
-      <w:r>
-        <w:rPr>
-          <w:rFonts w:ascii="Arial" w:hAnsi="Arial" w:cs="Arial"/>
-        </w:rPr>
-        <w:t xml:space="preserve"> de </w:t>
-      </w:r>
-      <w:proofErr w:type="spellStart"/>
-      <w:r>
-        <w:rPr>
-          <w:rFonts w:ascii="Arial" w:hAnsi="Arial" w:cs="Arial"/>
-        </w:rPr>
-        <w:t>projeto</w:t>
-      </w:r>
-      <w:proofErr w:type="spellEnd"/>
-      <w:r>
-        <w:rPr>
-          <w:rFonts w:ascii="Arial" w:hAnsi="Arial" w:cs="Arial"/>
-        </w:rPr>
-        <w:t xml:space="preserve">, </w:t>
-      </w:r>
-      <w:proofErr w:type="spellStart"/>
-      <w:r>
-        <w:rPr>
-          <w:rFonts w:ascii="Arial" w:hAnsi="Arial" w:cs="Arial"/>
-        </w:rPr>
-        <w:t>escopo</w:t>
-      </w:r>
-      <w:proofErr w:type="spellEnd"/>
-      <w:r>
-        <w:rPr>
-          <w:rFonts w:ascii="Arial" w:hAnsi="Arial" w:cs="Arial"/>
-        </w:rPr>
-        <w:t xml:space="preserve"> e </w:t>
-      </w:r>
-      <w:proofErr w:type="spellStart"/>
-      <w:r>
-        <w:rPr>
-          <w:rFonts w:ascii="Arial" w:hAnsi="Arial" w:cs="Arial"/>
-        </w:rPr>
-        <w:t>primeiros</w:t>
-      </w:r>
-      <w:proofErr w:type="spellEnd"/>
-      <w:r>
-        <w:rPr>
-          <w:rFonts w:ascii="Arial" w:hAnsi="Arial" w:cs="Arial"/>
-        </w:rPr>
-        <w:t xml:space="preserve"> dados </w:t>
-      </w:r>
-      <w:proofErr w:type="spellStart"/>
-      <w:r>
-        <w:rPr>
-          <w:rFonts w:ascii="Arial" w:hAnsi="Arial" w:cs="Arial"/>
-        </w:rPr>
-        <w:t>levantados</w:t>
-      </w:r>
-      <w:proofErr w:type="spellEnd"/>
-      <w:r>
-        <w:rPr>
-          <w:rFonts w:ascii="Arial" w:hAnsi="Arial" w:cs="Arial"/>
-        </w:rPr>
-        <w:t xml:space="preserve">. </w:t>
+      <w:proofErr w:type="gramEnd"/>
+      <w:r>
+        <w:rPr>
+          <w:rFonts w:ascii="Arial" w:hAnsi="Arial" w:cs="Arial"/>
+          <w:lang w:val="pt-BR"/>
+        </w:rPr>
+        <w:t>projeto, apresentando informaçõe</w:t>
+      </w:r>
+      <w:r>
+        <w:rPr>
+          <w:rFonts w:ascii="Arial" w:hAnsi="Arial" w:cs="Arial"/>
+          <w:lang w:val="pt-BR"/>
+        </w:rPr>
+        <w:t>s quanto ao seu objetivo, prazos,</w:t>
+      </w:r>
+      <w:r>
+        <w:rPr>
+          <w:rFonts w:ascii="Arial" w:hAnsi="Arial" w:cs="Arial"/>
+          <w:lang w:val="pt-BR"/>
+        </w:rPr>
+        <w:t xml:space="preserve"> a entrega dos documentos de visão, lista de itens de trabalho, lista de riscos e plano de projeto</w:t>
+      </w:r>
+      <w:r>
+        <w:rPr>
+          <w:rFonts w:ascii="Arial" w:hAnsi="Arial" w:cs="Arial"/>
+          <w:lang w:val="pt-BR"/>
+        </w:rPr>
+        <w:t xml:space="preserve">, escopo e primeiros dados levantados. </w:t>
       </w:r>
     </w:p>
     <w:p>
@@ -1791,78 +1290,39 @@
         <w:jc w:val="both"/>
         <w:rPr>
           <w:rFonts w:ascii="Arial" w:hAnsi="Arial" w:cs="Arial"/>
-        </w:rPr>
-      </w:pPr>
-      <w:proofErr w:type="spellStart"/>
-      <w:r>
-        <w:rPr>
-          <w:rFonts w:ascii="Arial" w:hAnsi="Arial" w:cs="Arial"/>
-        </w:rPr>
-        <w:t>Responsável</w:t>
-      </w:r>
-      <w:proofErr w:type="spellEnd"/>
-      <w:r>
-        <w:rPr>
-          <w:rFonts w:ascii="Arial" w:hAnsi="Arial" w:cs="Arial"/>
-        </w:rPr>
-        <w:t xml:space="preserve"> – </w:t>
-      </w:r>
-      <w:r>
-        <w:rPr>
-          <w:rFonts w:ascii="Arial" w:hAnsi="Arial" w:cs="Arial"/>
+          <w:lang w:val="pt-BR"/>
+        </w:rPr>
+      </w:pPr>
+      <w:r>
+        <w:rPr>
+          <w:rFonts w:ascii="Arial" w:hAnsi="Arial" w:cs="Arial"/>
+          <w:lang w:val="pt-BR"/>
+        </w:rPr>
+        <w:t>Responsável –</w:t>
+      </w:r>
+      <w:proofErr w:type="gramStart"/>
+      <w:r>
+        <w:rPr>
+          <w:rFonts w:ascii="Arial" w:hAnsi="Arial" w:cs="Arial"/>
+          <w:lang w:val="pt-BR"/>
         </w:rPr>
         <w:t xml:space="preserve"> </w:t>
       </w:r>
-      <w:proofErr w:type="spellStart"/>
-      <w:r>
-        <w:rPr>
-          <w:rFonts w:ascii="Arial" w:hAnsi="Arial" w:cs="Arial"/>
-        </w:rPr>
-        <w:t>Otávio</w:t>
-      </w:r>
-      <w:proofErr w:type="spellEnd"/>
-      <w:r>
-        <w:rPr>
-          <w:rFonts w:ascii="Arial" w:hAnsi="Arial" w:cs="Arial"/>
+      <w:r>
+        <w:rPr>
+          <w:rFonts w:ascii="Arial" w:hAnsi="Arial" w:cs="Arial"/>
+          <w:lang w:val="pt-BR"/>
         </w:rPr>
         <w:t xml:space="preserve"> </w:t>
       </w:r>
-      <w:proofErr w:type="spellStart"/>
-      <w:r>
-        <w:rPr>
-          <w:rFonts w:ascii="Arial" w:hAnsi="Arial" w:cs="Arial"/>
-        </w:rPr>
-        <w:t>Vinícius</w:t>
-      </w:r>
-      <w:proofErr w:type="spellEnd"/>
-      <w:r>
-        <w:rPr>
-          <w:rFonts w:ascii="Arial" w:hAnsi="Arial" w:cs="Arial"/>
-        </w:rPr>
-        <w:t xml:space="preserve"> – </w:t>
-      </w:r>
-      <w:proofErr w:type="spellStart"/>
-      <w:r>
-        <w:rPr>
-          <w:rFonts w:ascii="Arial" w:hAnsi="Arial" w:cs="Arial"/>
-        </w:rPr>
-        <w:t>Gerente</w:t>
-      </w:r>
-      <w:proofErr w:type="spellEnd"/>
-      <w:r>
-        <w:rPr>
-          <w:rFonts w:ascii="Arial" w:hAnsi="Arial" w:cs="Arial"/>
-        </w:rPr>
-        <w:t xml:space="preserve"> do </w:t>
-      </w:r>
-      <w:proofErr w:type="spellStart"/>
-      <w:r>
-        <w:rPr>
-          <w:rFonts w:ascii="Arial" w:hAnsi="Arial" w:cs="Arial"/>
-        </w:rPr>
-        <w:t>Projeto</w:t>
-      </w:r>
-      <w:proofErr w:type="spellEnd"/>
+      <w:proofErr w:type="gramEnd"/>
+      <w:r>
+        <w:rPr>
+          <w:rFonts w:ascii="Arial" w:hAnsi="Arial" w:cs="Arial"/>
+          <w:lang w:val="pt-BR"/>
+        </w:rPr>
+        <w:t>Otávio Vinícius – Gerente do Projeto</w:t>
+      </w:r>
     </w:p>
     <w:p>
       <w:pPr>
@@ -1876,128 +1336,32 @@
         <w:jc w:val="both"/>
         <w:rPr>
           <w:rFonts w:ascii="Arial" w:hAnsi="Arial" w:cs="Arial"/>
-        </w:rPr>
-      </w:pPr>
+          <w:lang w:val="pt-BR"/>
+        </w:rPr>
+      </w:pPr>
+      <w:r>
+        <w:rPr>
+          <w:rFonts w:ascii="Arial" w:hAnsi="Arial" w:cs="Arial"/>
+          <w:lang w:val="pt-BR"/>
+        </w:rPr>
+        <w:t xml:space="preserve">Envolvidos – Otávio Vinícius – Gerente do Projeto e </w:t>
+      </w:r>
       <w:proofErr w:type="spellStart"/>
       <w:r>
         <w:rPr>
           <w:rFonts w:ascii="Arial" w:hAnsi="Arial" w:cs="Arial"/>
-        </w:rPr>
-        <w:t>Envolvidos</w:t>
+          <w:lang w:val="pt-BR"/>
+        </w:rPr>
+        <w:t>Jarley</w:t>
       </w:r>
       <w:proofErr w:type="spellEnd"/>
       <w:r>
         <w:rPr>
           <w:rFonts w:ascii="Arial" w:hAnsi="Arial" w:cs="Arial"/>
-        </w:rPr>
-        <w:t xml:space="preserve"> – </w:t>
-      </w:r>
-      <w:proofErr w:type="spellStart"/>
-      <w:r>
-        <w:rPr>
-          <w:rFonts w:ascii="Arial" w:hAnsi="Arial" w:cs="Arial"/>
-        </w:rPr>
-        <w:t>Otávio</w:t>
-      </w:r>
-      <w:proofErr w:type="spellEnd"/>
-      <w:r>
-        <w:rPr>
-          <w:rFonts w:ascii="Arial" w:hAnsi="Arial" w:cs="Arial"/>
-        </w:rPr>
-        <w:t xml:space="preserve"> </w:t>
-      </w:r>
-      <w:proofErr w:type="spellStart"/>
-      <w:r>
-        <w:rPr>
-          <w:rFonts w:ascii="Arial" w:hAnsi="Arial" w:cs="Arial"/>
-        </w:rPr>
-        <w:t>Vinícius</w:t>
-      </w:r>
-      <w:proofErr w:type="spellEnd"/>
-      <w:r>
-        <w:rPr>
-          <w:rFonts w:ascii="Arial" w:hAnsi="Arial" w:cs="Arial"/>
-        </w:rPr>
-        <w:t xml:space="preserve"> – </w:t>
-      </w:r>
-      <w:proofErr w:type="spellStart"/>
-      <w:r>
-        <w:rPr>
-          <w:rFonts w:ascii="Arial" w:hAnsi="Arial" w:cs="Arial"/>
-        </w:rPr>
-        <w:t>Gerente</w:t>
-      </w:r>
-      <w:proofErr w:type="spellEnd"/>
-      <w:r>
-        <w:rPr>
-          <w:rFonts w:ascii="Arial" w:hAnsi="Arial" w:cs="Arial"/>
-        </w:rPr>
-        <w:t xml:space="preserve"> do </w:t>
-      </w:r>
-      <w:proofErr w:type="spellStart"/>
-      <w:r>
-        <w:rPr>
-          <w:rFonts w:ascii="Arial" w:hAnsi="Arial" w:cs="Arial"/>
-        </w:rPr>
-        <w:t>Projeto</w:t>
-      </w:r>
-      <w:proofErr w:type="spellEnd"/>
-      <w:r>
-        <w:rPr>
-          <w:rFonts w:ascii="Arial" w:hAnsi="Arial" w:cs="Arial"/>
-        </w:rPr>
-        <w:t xml:space="preserve"> e </w:t>
-      </w:r>
-      <w:proofErr w:type="spellStart"/>
-      <w:r>
-        <w:rPr>
-          <w:rFonts w:ascii="Arial" w:hAnsi="Arial" w:cs="Arial"/>
-        </w:rPr>
-        <w:t>Jarley</w:t>
-      </w:r>
-      <w:proofErr w:type="spellEnd"/>
-      <w:r>
-        <w:rPr>
-          <w:rFonts w:ascii="Arial" w:hAnsi="Arial" w:cs="Arial"/>
-        </w:rPr>
-        <w:t xml:space="preserve"> </w:t>
-      </w:r>
-      <w:proofErr w:type="spellStart"/>
-      <w:r>
-        <w:rPr>
-          <w:rFonts w:ascii="Arial" w:hAnsi="Arial" w:cs="Arial"/>
-        </w:rPr>
-        <w:t>Nóbrega</w:t>
-      </w:r>
-      <w:proofErr w:type="spellEnd"/>
-      <w:r>
-        <w:rPr>
-          <w:rFonts w:ascii="Arial" w:hAnsi="Arial" w:cs="Arial"/>
-        </w:rPr>
-        <w:t xml:space="preserve"> – </w:t>
-      </w:r>
-      <w:proofErr w:type="spellStart"/>
-      <w:r>
-        <w:rPr>
-          <w:rFonts w:ascii="Arial" w:hAnsi="Arial" w:cs="Arial"/>
-        </w:rPr>
-        <w:t>Consultor</w:t>
-      </w:r>
-      <w:proofErr w:type="spellEnd"/>
-      <w:r>
-        <w:rPr>
-          <w:rFonts w:ascii="Arial" w:hAnsi="Arial" w:cs="Arial"/>
-        </w:rPr>
-        <w:t xml:space="preserve"> de </w:t>
-      </w:r>
-      <w:proofErr w:type="spellStart"/>
-      <w:r>
-        <w:rPr>
-          <w:rFonts w:ascii="Arial" w:hAnsi="Arial" w:cs="Arial"/>
-        </w:rPr>
-        <w:t>Projetos</w:t>
-      </w:r>
-      <w:proofErr w:type="spellEnd"/>
+          <w:lang w:val="pt-BR"/>
+        </w:rPr>
+        <w:t xml:space="preserve"> Nóbrega – Consultor de Projetos</w:t>
+      </w:r>
     </w:p>
     <w:p>
       <w:pPr>
@@ -2011,121 +1375,50 @@
         <w:jc w:val="both"/>
         <w:rPr>
           <w:rFonts w:ascii="Arial" w:hAnsi="Arial" w:cs="Arial"/>
-        </w:rPr>
-      </w:pPr>
-      <w:r>
-        <w:rPr>
-          <w:rFonts w:ascii="Arial" w:hAnsi="Arial" w:cs="Arial"/>
+          <w:lang w:val="pt-BR"/>
+        </w:rPr>
+      </w:pPr>
+      <w:r>
+        <w:rPr>
+          <w:rFonts w:ascii="Arial" w:hAnsi="Arial" w:cs="Arial"/>
+          <w:lang w:val="pt-BR"/>
         </w:rPr>
         <w:t xml:space="preserve">Data e </w:t>
       </w:r>
-      <w:proofErr w:type="spellStart"/>
-      <w:r>
-        <w:rPr>
-          <w:rFonts w:ascii="Arial" w:hAnsi="Arial" w:cs="Arial"/>
-        </w:rPr>
-        <w:t>Horário</w:t>
-      </w:r>
-      <w:proofErr w:type="spellEnd"/>
-      <w:r>
-        <w:rPr>
-          <w:rFonts w:ascii="Arial" w:hAnsi="Arial" w:cs="Arial"/>
-        </w:rPr>
-        <w:t xml:space="preserve"> – </w:t>
-      </w:r>
-      <w:proofErr w:type="spellStart"/>
-      <w:r>
-        <w:rPr>
-          <w:rFonts w:ascii="Arial" w:hAnsi="Arial" w:cs="Arial"/>
-        </w:rPr>
-        <w:t>Quando</w:t>
-      </w:r>
-      <w:proofErr w:type="spellEnd"/>
-      <w:r>
-        <w:rPr>
-          <w:rFonts w:ascii="Arial" w:hAnsi="Arial" w:cs="Arial"/>
-        </w:rPr>
-        <w:t xml:space="preserve"> </w:t>
-      </w:r>
-      <w:proofErr w:type="spellStart"/>
-      <w:r>
-        <w:rPr>
-          <w:rFonts w:ascii="Arial" w:hAnsi="Arial" w:cs="Arial"/>
-        </w:rPr>
-        <w:t>iniciar</w:t>
-      </w:r>
-      <w:proofErr w:type="spellEnd"/>
-      <w:r>
-        <w:rPr>
-          <w:rFonts w:ascii="Arial" w:hAnsi="Arial" w:cs="Arial"/>
-        </w:rPr>
-        <w:t xml:space="preserve"> o </w:t>
-      </w:r>
-      <w:proofErr w:type="spellStart"/>
-      <w:r>
-        <w:rPr>
-          <w:rFonts w:ascii="Arial" w:hAnsi="Arial" w:cs="Arial"/>
-        </w:rPr>
-        <w:t>projeto</w:t>
-      </w:r>
-      <w:proofErr w:type="spellEnd"/>
-      <w:r>
-        <w:rPr>
-          <w:rFonts w:ascii="Arial" w:hAnsi="Arial" w:cs="Arial"/>
-        </w:rPr>
-        <w:t xml:space="preserve">, </w:t>
-      </w:r>
-      <w:proofErr w:type="spellStart"/>
-      <w:r>
-        <w:rPr>
-          <w:rFonts w:ascii="Arial" w:hAnsi="Arial" w:cs="Arial"/>
-        </w:rPr>
-        <w:t>na</w:t>
-      </w:r>
-      <w:proofErr w:type="spellEnd"/>
-      <w:r>
-        <w:rPr>
-          <w:rFonts w:ascii="Arial" w:hAnsi="Arial" w:cs="Arial"/>
-        </w:rPr>
-        <w:t xml:space="preserve"> </w:t>
-      </w:r>
-      <w:proofErr w:type="spellStart"/>
-      <w:r>
-        <w:rPr>
-          <w:rFonts w:ascii="Arial" w:hAnsi="Arial" w:cs="Arial"/>
-        </w:rPr>
-        <w:t>quarta-feira</w:t>
-      </w:r>
-      <w:proofErr w:type="spellEnd"/>
-      <w:r>
-        <w:rPr>
-          <w:rFonts w:ascii="Arial" w:hAnsi="Arial" w:cs="Arial"/>
-        </w:rPr>
-        <w:t xml:space="preserve"> de 18:40 </w:t>
-      </w:r>
-      <w:proofErr w:type="spellStart"/>
-      <w:r>
-        <w:rPr>
-          <w:rFonts w:ascii="Arial" w:hAnsi="Arial" w:cs="Arial"/>
-        </w:rPr>
-        <w:t>às</w:t>
-      </w:r>
-      <w:proofErr w:type="spellEnd"/>
-      <w:r>
-        <w:rPr>
-          <w:rFonts w:ascii="Arial" w:hAnsi="Arial" w:cs="Arial"/>
-        </w:rPr>
-        <w:t xml:space="preserve"> 21:40</w:t>
-      </w:r>
-      <w:r>
-        <w:rPr>
-          <w:rFonts w:ascii="Arial" w:hAnsi="Arial" w:cs="Arial"/>
+      <w:r>
+        <w:rPr>
+          <w:rFonts w:ascii="Arial" w:hAnsi="Arial" w:cs="Arial"/>
+          <w:lang w:val="pt-BR"/>
+        </w:rPr>
+        <w:t xml:space="preserve">Horário – Quando iniciar o projeto, na quarta-feira de </w:t>
+      </w:r>
+      <w:proofErr w:type="gramStart"/>
+      <w:r>
+        <w:rPr>
+          <w:rFonts w:ascii="Arial" w:hAnsi="Arial" w:cs="Arial"/>
+          <w:lang w:val="pt-BR"/>
+        </w:rPr>
+        <w:t>18:40</w:t>
+      </w:r>
+      <w:proofErr w:type="gramEnd"/>
+      <w:r>
+        <w:rPr>
+          <w:rFonts w:ascii="Arial" w:hAnsi="Arial" w:cs="Arial"/>
+          <w:lang w:val="pt-BR"/>
+        </w:rPr>
+        <w:t xml:space="preserve"> às 21:40</w:t>
+      </w:r>
+      <w:r>
+        <w:rPr>
+          <w:rFonts w:ascii="Arial" w:hAnsi="Arial" w:cs="Arial"/>
+          <w:lang w:val="pt-BR"/>
         </w:rPr>
         <w:t>;</w:t>
       </w:r>
       <w:r>
         <w:rPr>
           <w:rFonts w:ascii="Arial" w:hAnsi="Arial" w:cs="Arial"/>
+          <w:lang w:val="pt-BR"/>
         </w:rPr>
         <w:t xml:space="preserve"> </w:t>
       </w:r>
@@ -2191,41 +1484,15 @@
         <w:jc w:val="both"/>
         <w:rPr>
           <w:rFonts w:ascii="Arial" w:hAnsi="Arial" w:cs="Arial"/>
-        </w:rPr>
-      </w:pPr>
-      <w:r>
-        <w:rPr>
-          <w:rFonts w:ascii="Arial" w:hAnsi="Arial" w:cs="Arial"/>
-        </w:rPr>
-        <w:t xml:space="preserve">Local – </w:t>
-      </w:r>
-      <w:proofErr w:type="spellStart"/>
-      <w:r>
-        <w:rPr>
-          <w:rFonts w:ascii="Arial" w:hAnsi="Arial" w:cs="Arial"/>
-        </w:rPr>
-        <w:t>Sala</w:t>
-      </w:r>
-      <w:proofErr w:type="spellEnd"/>
-      <w:r>
-        <w:rPr>
-          <w:rFonts w:ascii="Arial" w:hAnsi="Arial" w:cs="Arial"/>
-        </w:rPr>
-        <w:t xml:space="preserve"> 18 – </w:t>
-      </w:r>
-      <w:proofErr w:type="spellStart"/>
-      <w:r>
-        <w:rPr>
-          <w:rFonts w:ascii="Arial" w:hAnsi="Arial" w:cs="Arial"/>
-        </w:rPr>
-        <w:t>Faculdade</w:t>
-      </w:r>
-      <w:proofErr w:type="spellEnd"/>
-      <w:r>
-        <w:rPr>
-          <w:rFonts w:ascii="Arial" w:hAnsi="Arial" w:cs="Arial"/>
-        </w:rPr>
-        <w:t xml:space="preserve"> Nova Roma.</w:t>
+          <w:lang w:val="pt-BR"/>
+        </w:rPr>
+      </w:pPr>
+      <w:r>
+        <w:rPr>
+          <w:rFonts w:ascii="Arial" w:hAnsi="Arial" w:cs="Arial"/>
+          <w:lang w:val="pt-BR"/>
+        </w:rPr>
+        <w:t>Local – Sala 18 – Faculdade Nova Roma.</w:t>
       </w:r>
     </w:p>
     <w:p>
@@ -2242,10 +1509,17 @@
         <w:rPr>
           <w:rFonts w:cs="Arial"/>
           <w:color w:val="000000"/>
+          <w:lang w:val="pt-BR"/>
         </w:rPr>
       </w:pPr>
     </w:p>
-    <w:p/>
+    <w:p>
+      <w:pPr>
+        <w:rPr>
+          <w:lang w:val="pt-BR"/>
+        </w:rPr>
+      </w:pPr>
+    </w:p>
     <w:p>
       <w:pPr>
         <w:pStyle w:val="Ttulo3"/>
@@ -2260,6 +1534,7 @@
         <w:rPr>
           <w:rFonts w:cs="Arial"/>
           <w:color w:val="000000"/>
+          <w:lang w:val="pt-BR"/>
         </w:rPr>
       </w:pPr>
     </w:p>
@@ -2338,142 +1613,59 @@
         </w:numPr>
         <w:rPr>
           <w:rFonts w:ascii="Arial" w:hAnsi="Arial" w:cs="Arial"/>
-        </w:rPr>
-      </w:pPr>
-      <w:proofErr w:type="spellStart"/>
-      <w:r>
-        <w:rPr>
-          <w:rFonts w:ascii="Arial" w:hAnsi="Arial" w:cs="Arial"/>
-        </w:rPr>
-        <w:t>Responsável</w:t>
-      </w:r>
-      <w:proofErr w:type="spellEnd"/>
-      <w:r>
-        <w:rPr>
-          <w:rFonts w:ascii="Arial" w:hAnsi="Arial" w:cs="Arial"/>
-        </w:rPr>
-        <w:t xml:space="preserve"> </w:t>
-      </w:r>
-      <w:proofErr w:type="spellStart"/>
-      <w:r>
-        <w:rPr>
-          <w:rFonts w:ascii="Arial" w:hAnsi="Arial" w:cs="Arial"/>
-        </w:rPr>
-        <w:t>pela</w:t>
-      </w:r>
-      <w:proofErr w:type="spellEnd"/>
-      <w:r>
-        <w:rPr>
-          <w:rFonts w:ascii="Arial" w:hAnsi="Arial" w:cs="Arial"/>
-        </w:rPr>
-        <w:t xml:space="preserve"> </w:t>
-      </w:r>
-      <w:proofErr w:type="spellStart"/>
-      <w:r>
-        <w:rPr>
-          <w:rFonts w:ascii="Arial" w:hAnsi="Arial" w:cs="Arial"/>
-        </w:rPr>
-        <w:t>elaboração</w:t>
-      </w:r>
-      <w:proofErr w:type="spellEnd"/>
-      <w:r>
-        <w:rPr>
-          <w:rFonts w:ascii="Arial" w:hAnsi="Arial" w:cs="Arial"/>
-        </w:rPr>
-        <w:t xml:space="preserve"> do </w:t>
-      </w:r>
-      <w:proofErr w:type="spellStart"/>
-      <w:r>
-        <w:rPr>
-          <w:rFonts w:ascii="Arial" w:hAnsi="Arial" w:cs="Arial"/>
-        </w:rPr>
-        <w:t>relatório</w:t>
-      </w:r>
-      <w:proofErr w:type="spellEnd"/>
-      <w:r>
-        <w:rPr>
-          <w:rFonts w:ascii="Arial" w:hAnsi="Arial" w:cs="Arial"/>
-        </w:rPr>
-        <w:t xml:space="preserve"> </w:t>
-      </w:r>
-      <w:proofErr w:type="spellStart"/>
-      <w:r>
-        <w:rPr>
-          <w:rFonts w:ascii="Arial" w:hAnsi="Arial" w:cs="Arial"/>
+          <w:lang w:val="pt-BR"/>
+        </w:rPr>
+      </w:pPr>
+      <w:r>
+        <w:rPr>
+          <w:rFonts w:ascii="Arial" w:hAnsi="Arial" w:cs="Arial"/>
+          <w:lang w:val="pt-BR"/>
+        </w:rPr>
+        <w:t xml:space="preserve">Responsável pela elaboração do relatório </w:t>
+      </w:r>
+      <w:r>
+        <w:rPr>
+          <w:rFonts w:ascii="Arial" w:hAnsi="Arial" w:cs="Arial"/>
+          <w:lang w:val="pt-BR"/>
         </w:rPr>
         <w:t>será</w:t>
       </w:r>
-      <w:proofErr w:type="spellEnd"/>
-      <w:r>
-        <w:rPr>
-          <w:rFonts w:ascii="Arial" w:hAnsi="Arial" w:cs="Arial"/>
-        </w:rPr>
-        <w:t xml:space="preserve"> o </w:t>
-      </w:r>
-      <w:proofErr w:type="spellStart"/>
-      <w:r>
-        <w:rPr>
-          <w:rFonts w:ascii="Arial" w:hAnsi="Arial" w:cs="Arial"/>
-        </w:rPr>
-        <w:t>gerente</w:t>
-      </w:r>
-      <w:proofErr w:type="spellEnd"/>
-      <w:r>
-        <w:rPr>
-          <w:rFonts w:ascii="Arial" w:hAnsi="Arial" w:cs="Arial"/>
-        </w:rPr>
-        <w:t xml:space="preserve"> </w:t>
-      </w:r>
-      <w:r>
-        <w:rPr>
-          <w:rFonts w:ascii="Arial" w:hAnsi="Arial" w:cs="Arial"/>
-        </w:rPr>
-        <w:t xml:space="preserve">com </w:t>
-      </w:r>
-      <w:proofErr w:type="spellStart"/>
-      <w:r>
-        <w:rPr>
-          <w:rFonts w:ascii="Arial" w:hAnsi="Arial" w:cs="Arial"/>
-        </w:rPr>
-        <w:t>auxílio</w:t>
-      </w:r>
-      <w:proofErr w:type="spellEnd"/>
-      <w:r>
-        <w:rPr>
-          <w:rFonts w:ascii="Arial" w:hAnsi="Arial" w:cs="Arial"/>
-        </w:rPr>
-        <w:t xml:space="preserve"> do </w:t>
-      </w:r>
-      <w:proofErr w:type="spellStart"/>
-      <w:r>
-        <w:rPr>
-          <w:rFonts w:ascii="Arial" w:hAnsi="Arial" w:cs="Arial"/>
-        </w:rPr>
-        <w:t>analista</w:t>
-      </w:r>
-      <w:proofErr w:type="spellEnd"/>
-      <w:r>
-        <w:rPr>
-          <w:rFonts w:ascii="Arial" w:hAnsi="Arial" w:cs="Arial"/>
-        </w:rPr>
-        <w:t xml:space="preserve"> de </w:t>
-      </w:r>
-      <w:proofErr w:type="spellStart"/>
-      <w:r>
-        <w:rPr>
-          <w:rFonts w:ascii="Arial" w:hAnsi="Arial" w:cs="Arial"/>
-        </w:rPr>
-        <w:t>projeto</w:t>
-      </w:r>
-      <w:proofErr w:type="spellEnd"/>
-      <w:r>
-        <w:rPr>
-          <w:rFonts w:ascii="Arial" w:hAnsi="Arial" w:cs="Arial"/>
+      <w:r>
+        <w:rPr>
+          <w:rFonts w:ascii="Arial" w:hAnsi="Arial" w:cs="Arial"/>
+          <w:lang w:val="pt-BR"/>
+        </w:rPr>
+        <w:t xml:space="preserve"> o gerente </w:t>
+      </w:r>
+      <w:r>
+        <w:rPr>
+          <w:rFonts w:ascii="Arial" w:hAnsi="Arial" w:cs="Arial"/>
+          <w:lang w:val="pt-BR"/>
+        </w:rPr>
+        <w:t xml:space="preserve">com auxílio do </w:t>
+      </w:r>
+      <w:r>
+        <w:rPr>
+          <w:rFonts w:ascii="Arial" w:hAnsi="Arial" w:cs="Arial"/>
+          <w:lang w:val="pt-BR"/>
+        </w:rPr>
+        <w:t>analista de projeto</w:t>
+      </w:r>
+      <w:r>
+        <w:rPr>
+          <w:rFonts w:ascii="Arial" w:hAnsi="Arial" w:cs="Arial"/>
+          <w:lang w:val="pt-BR"/>
         </w:rPr>
         <w:t>.</w:t>
       </w:r>
     </w:p>
-    <w:p/>
+    <w:p>
+      <w:pPr>
+        <w:rPr>
+          <w:lang w:val="pt-BR"/>
+        </w:rPr>
+      </w:pPr>
+    </w:p>
     <w:p>
       <w:pPr>
         <w:widowControl/>
@@ -2486,179 +1678,50 @@
         <w:jc w:val="both"/>
         <w:rPr>
           <w:rFonts w:ascii="Arial" w:hAnsi="Arial" w:cs="Arial"/>
-        </w:rPr>
-      </w:pPr>
-      <w:proofErr w:type="spellStart"/>
-      <w:r>
-        <w:rPr>
-          <w:rFonts w:ascii="Arial" w:hAnsi="Arial" w:cs="Arial"/>
-        </w:rPr>
-        <w:t>Objetivo</w:t>
-      </w:r>
-      <w:proofErr w:type="spellEnd"/>
-      <w:r>
-        <w:rPr>
-          <w:rFonts w:ascii="Arial" w:hAnsi="Arial" w:cs="Arial"/>
-        </w:rPr>
-        <w:t xml:space="preserve"> – </w:t>
-      </w:r>
-      <w:proofErr w:type="spellStart"/>
-      <w:r>
-        <w:rPr>
-          <w:rFonts w:ascii="Arial" w:hAnsi="Arial" w:cs="Arial"/>
-        </w:rPr>
-        <w:t>Trazer</w:t>
-      </w:r>
-      <w:proofErr w:type="spellEnd"/>
-      <w:r>
-        <w:rPr>
-          <w:rFonts w:ascii="Arial" w:hAnsi="Arial" w:cs="Arial"/>
-        </w:rPr>
-        <w:t xml:space="preserve"> à </w:t>
-      </w:r>
-      <w:proofErr w:type="spellStart"/>
-      <w:r>
-        <w:rPr>
-          <w:rFonts w:ascii="Arial" w:hAnsi="Arial" w:cs="Arial"/>
-        </w:rPr>
-        <w:t>toda</w:t>
-      </w:r>
-      <w:proofErr w:type="spellEnd"/>
-      <w:r>
-        <w:rPr>
-          <w:rFonts w:ascii="Arial" w:hAnsi="Arial" w:cs="Arial"/>
+          <w:lang w:val="pt-BR"/>
+        </w:rPr>
+      </w:pPr>
+      <w:r>
+        <w:rPr>
+          <w:rFonts w:ascii="Arial" w:hAnsi="Arial" w:cs="Arial"/>
+          <w:lang w:val="pt-BR"/>
+        </w:rPr>
+        <w:t xml:space="preserve">Objetivo – Trazer </w:t>
+      </w:r>
+      <w:proofErr w:type="gramStart"/>
+      <w:r>
+        <w:rPr>
+          <w:rFonts w:ascii="Arial" w:hAnsi="Arial" w:cs="Arial"/>
+          <w:lang w:val="pt-BR"/>
+        </w:rPr>
+        <w:t>à</w:t>
+      </w:r>
+      <w:proofErr w:type="gramEnd"/>
+      <w:r>
+        <w:rPr>
+          <w:rFonts w:ascii="Arial" w:hAnsi="Arial" w:cs="Arial"/>
+          <w:lang w:val="pt-BR"/>
         </w:rPr>
         <w:t xml:space="preserve"> </w:t>
       </w:r>
-      <w:proofErr w:type="spellStart"/>
-      <w:r>
-        <w:rPr>
-          <w:rFonts w:ascii="Arial" w:hAnsi="Arial" w:cs="Arial"/>
-        </w:rPr>
-        <w:t>equipe</w:t>
-      </w:r>
-      <w:proofErr w:type="spellEnd"/>
-      <w:r>
-        <w:rPr>
-          <w:rFonts w:ascii="Arial" w:hAnsi="Arial" w:cs="Arial"/>
-        </w:rPr>
-        <w:t xml:space="preserve"> as </w:t>
-      </w:r>
-      <w:proofErr w:type="spellStart"/>
-      <w:r>
-        <w:rPr>
-          <w:rFonts w:ascii="Arial" w:hAnsi="Arial" w:cs="Arial"/>
-        </w:rPr>
-        <w:t>realizações</w:t>
-      </w:r>
-      <w:proofErr w:type="spellEnd"/>
-      <w:r>
-        <w:rPr>
-          <w:rFonts w:ascii="Arial" w:hAnsi="Arial" w:cs="Arial"/>
-        </w:rPr>
-        <w:t xml:space="preserve"> de </w:t>
-      </w:r>
-      <w:proofErr w:type="spellStart"/>
-      <w:r>
-        <w:rPr>
-          <w:rFonts w:ascii="Arial" w:hAnsi="Arial" w:cs="Arial"/>
-        </w:rPr>
-        <w:t>cada</w:t>
-      </w:r>
-      <w:proofErr w:type="spellEnd"/>
-      <w:r>
-        <w:rPr>
-          <w:rFonts w:ascii="Arial" w:hAnsi="Arial" w:cs="Arial"/>
-        </w:rPr>
-        <w:t xml:space="preserve"> </w:t>
-      </w:r>
-      <w:proofErr w:type="spellStart"/>
-      <w:r>
-        <w:rPr>
-          <w:rFonts w:ascii="Arial" w:hAnsi="Arial" w:cs="Arial"/>
-        </w:rPr>
-        <w:t>área</w:t>
-      </w:r>
-      <w:proofErr w:type="spellEnd"/>
-      <w:r>
-        <w:rPr>
-          <w:rFonts w:ascii="Arial" w:hAnsi="Arial" w:cs="Arial"/>
-        </w:rPr>
-        <w:t xml:space="preserve">, </w:t>
-      </w:r>
-      <w:proofErr w:type="spellStart"/>
-      <w:r>
-        <w:rPr>
-          <w:rFonts w:ascii="Arial" w:hAnsi="Arial" w:cs="Arial"/>
-        </w:rPr>
-        <w:t>resolução</w:t>
-      </w:r>
-      <w:proofErr w:type="spellEnd"/>
-      <w:r>
-        <w:rPr>
-          <w:rFonts w:ascii="Arial" w:hAnsi="Arial" w:cs="Arial"/>
-        </w:rPr>
-        <w:t xml:space="preserve"> de </w:t>
-      </w:r>
-      <w:proofErr w:type="spellStart"/>
-      <w:r>
-        <w:rPr>
-          <w:rFonts w:ascii="Arial" w:hAnsi="Arial" w:cs="Arial"/>
-        </w:rPr>
-        <w:t>problemas</w:t>
-      </w:r>
-      <w:proofErr w:type="spellEnd"/>
-      <w:r>
-        <w:rPr>
-          <w:rFonts w:ascii="Arial" w:hAnsi="Arial" w:cs="Arial"/>
-        </w:rPr>
-        <w:t xml:space="preserve"> e </w:t>
-      </w:r>
-      <w:proofErr w:type="spellStart"/>
-      <w:r>
-        <w:rPr>
-          <w:rFonts w:ascii="Arial" w:hAnsi="Arial" w:cs="Arial"/>
-        </w:rPr>
-        <w:t>planejamento</w:t>
-      </w:r>
-      <w:proofErr w:type="spellEnd"/>
-      <w:r>
-        <w:rPr>
-          <w:rFonts w:ascii="Arial" w:hAnsi="Arial" w:cs="Arial"/>
-        </w:rPr>
-        <w:t xml:space="preserve"> dos </w:t>
-      </w:r>
-      <w:proofErr w:type="spellStart"/>
-      <w:r>
-        <w:rPr>
-          <w:rFonts w:ascii="Arial" w:hAnsi="Arial" w:cs="Arial"/>
-        </w:rPr>
-        <w:t>próximos</w:t>
-      </w:r>
-      <w:proofErr w:type="spellEnd"/>
-      <w:r>
-        <w:rPr>
-          <w:rFonts w:ascii="Arial" w:hAnsi="Arial" w:cs="Arial"/>
-        </w:rPr>
-        <w:t xml:space="preserve"> </w:t>
-      </w:r>
-      <w:proofErr w:type="spellStart"/>
-      <w:r>
-        <w:rPr>
-          <w:rFonts w:ascii="Arial" w:hAnsi="Arial" w:cs="Arial"/>
-        </w:rPr>
-        <w:t>passos</w:t>
-      </w:r>
-      <w:proofErr w:type="spellEnd"/>
-      <w:r>
-        <w:rPr>
-          <w:rFonts w:ascii="Arial" w:hAnsi="Arial" w:cs="Arial"/>
-        </w:rPr>
-        <w:t>.</w:t>
-      </w:r>
-      <w:r>
-        <w:rPr>
-          <w:rFonts w:ascii="Arial" w:hAnsi="Arial" w:cs="Arial"/>
+      <w:r>
+        <w:rPr>
+          <w:rFonts w:ascii="Arial" w:hAnsi="Arial" w:cs="Arial"/>
+          <w:lang w:val="pt-BR"/>
+        </w:rPr>
+        <w:t xml:space="preserve">toda </w:t>
+      </w:r>
+      <w:r>
+        <w:rPr>
+          <w:rFonts w:ascii="Arial" w:hAnsi="Arial" w:cs="Arial"/>
+          <w:lang w:val="pt-BR"/>
+        </w:rPr>
+        <w:t>equipe as realizações de cada área, resolução de problemas e planejamento dos próximos passos.</w:t>
+      </w:r>
+      <w:r>
+        <w:rPr>
+          <w:rFonts w:ascii="Arial" w:hAnsi="Arial" w:cs="Arial"/>
+          <w:lang w:val="pt-BR"/>
         </w:rPr>
         <w:t xml:space="preserve"> </w:t>
       </w:r>
@@ -2675,83 +1738,43 @@
         <w:jc w:val="both"/>
         <w:rPr>
           <w:rFonts w:ascii="Arial" w:hAnsi="Arial" w:cs="Arial"/>
-        </w:rPr>
-      </w:pPr>
-      <w:proofErr w:type="spellStart"/>
-      <w:r>
-        <w:rPr>
-          <w:rFonts w:ascii="Arial" w:hAnsi="Arial" w:cs="Arial"/>
+          <w:lang w:val="pt-BR"/>
+        </w:rPr>
+      </w:pPr>
+      <w:r>
+        <w:rPr>
+          <w:rFonts w:ascii="Arial" w:hAnsi="Arial" w:cs="Arial"/>
+          <w:lang w:val="pt-BR"/>
         </w:rPr>
         <w:t>Responsável</w:t>
       </w:r>
-      <w:proofErr w:type="spellEnd"/>
-      <w:r>
-        <w:rPr>
-          <w:rFonts w:ascii="Arial" w:hAnsi="Arial" w:cs="Arial"/>
+      <w:r>
+        <w:rPr>
+          <w:rFonts w:ascii="Arial" w:hAnsi="Arial" w:cs="Arial"/>
+          <w:lang w:val="pt-BR"/>
         </w:rPr>
         <w:t xml:space="preserve"> – </w:t>
       </w:r>
-      <w:proofErr w:type="spellStart"/>
-      <w:r>
-        <w:rPr>
-          <w:rFonts w:ascii="Arial" w:hAnsi="Arial" w:cs="Arial"/>
-        </w:rPr>
-        <w:t>Otávio</w:t>
-      </w:r>
-      <w:proofErr w:type="spellEnd"/>
-      <w:r>
-        <w:rPr>
-          <w:rFonts w:ascii="Arial" w:hAnsi="Arial" w:cs="Arial"/>
+      <w:r>
+        <w:rPr>
+          <w:rFonts w:ascii="Arial" w:hAnsi="Arial" w:cs="Arial"/>
+          <w:lang w:val="pt-BR"/>
+        </w:rPr>
+        <w:t>Otávio Vinícius</w:t>
+      </w:r>
+      <w:r>
+        <w:rPr>
+          <w:rFonts w:ascii="Arial" w:hAnsi="Arial" w:cs="Arial"/>
+          <w:lang w:val="pt-BR"/>
         </w:rPr>
         <w:t xml:space="preserve"> </w:t>
       </w:r>
-      <w:proofErr w:type="spellStart"/>
-      <w:r>
-        <w:rPr>
-          <w:rFonts w:ascii="Arial" w:hAnsi="Arial" w:cs="Arial"/>
-        </w:rPr>
-        <w:t>Vinícius</w:t>
-      </w:r>
-      <w:proofErr w:type="spellEnd"/>
-      <w:r>
-        <w:rPr>
-          <w:rFonts w:ascii="Arial" w:hAnsi="Arial" w:cs="Arial"/>
-        </w:rPr>
-        <w:t xml:space="preserve"> </w:t>
-      </w:r>
-      <w:r>
-        <w:rPr>
-          <w:rFonts w:ascii="Arial" w:hAnsi="Arial" w:cs="Arial"/>
-        </w:rPr>
-        <w:t xml:space="preserve">– </w:t>
-      </w:r>
-      <w:proofErr w:type="spellStart"/>
-      <w:r>
-        <w:rPr>
-          <w:rFonts w:ascii="Arial" w:hAnsi="Arial" w:cs="Arial"/>
-        </w:rPr>
-        <w:t>Gerente</w:t>
-      </w:r>
-      <w:proofErr w:type="spellEnd"/>
-      <w:r>
-        <w:rPr>
-          <w:rFonts w:ascii="Arial" w:hAnsi="Arial" w:cs="Arial"/>
-        </w:rPr>
-        <w:t xml:space="preserve"> do </w:t>
-      </w:r>
-      <w:proofErr w:type="spellStart"/>
-      <w:r>
-        <w:rPr>
-          <w:rFonts w:ascii="Arial" w:hAnsi="Arial" w:cs="Arial"/>
-        </w:rPr>
-        <w:t>Projeto</w:t>
-      </w:r>
-      <w:proofErr w:type="spellEnd"/>
-      <w:r>
-        <w:rPr>
-          <w:rFonts w:ascii="Arial" w:hAnsi="Arial" w:cs="Arial"/>
-        </w:rPr>
-        <w:t>;</w:t>
+      <w:r>
+        <w:rPr>
+          <w:rFonts w:ascii="Arial" w:hAnsi="Arial" w:cs="Arial"/>
+          <w:lang w:val="pt-BR"/>
+        </w:rPr>
+        <w:t>– Gerente do Projeto;</w:t>
       </w:r>
     </w:p>
     <w:p>
@@ -2766,128 +1789,32 @@
         <w:jc w:val="both"/>
         <w:rPr>
           <w:rFonts w:ascii="Arial" w:hAnsi="Arial" w:cs="Arial"/>
-        </w:rPr>
-      </w:pPr>
+          <w:lang w:val="pt-BR"/>
+        </w:rPr>
+      </w:pPr>
+      <w:r>
+        <w:rPr>
+          <w:rFonts w:ascii="Arial" w:hAnsi="Arial" w:cs="Arial"/>
+          <w:lang w:val="pt-BR"/>
+        </w:rPr>
+        <w:t xml:space="preserve">Envolvidos – Otávio Vinícius – Gerente do Projeto e </w:t>
+      </w:r>
       <w:proofErr w:type="spellStart"/>
       <w:r>
         <w:rPr>
           <w:rFonts w:ascii="Arial" w:hAnsi="Arial" w:cs="Arial"/>
-        </w:rPr>
-        <w:t>Envolvidos</w:t>
+          <w:lang w:val="pt-BR"/>
+        </w:rPr>
+        <w:t>Jarley</w:t>
       </w:r>
       <w:proofErr w:type="spellEnd"/>
       <w:r>
         <w:rPr>
           <w:rFonts w:ascii="Arial" w:hAnsi="Arial" w:cs="Arial"/>
-        </w:rPr>
-        <w:t xml:space="preserve"> – </w:t>
-      </w:r>
-      <w:proofErr w:type="spellStart"/>
-      <w:r>
-        <w:rPr>
-          <w:rFonts w:ascii="Arial" w:hAnsi="Arial" w:cs="Arial"/>
-        </w:rPr>
-        <w:t>Otávio</w:t>
-      </w:r>
-      <w:proofErr w:type="spellEnd"/>
-      <w:r>
-        <w:rPr>
-          <w:rFonts w:ascii="Arial" w:hAnsi="Arial" w:cs="Arial"/>
-        </w:rPr>
-        <w:t xml:space="preserve"> </w:t>
-      </w:r>
-      <w:proofErr w:type="spellStart"/>
-      <w:r>
-        <w:rPr>
-          <w:rFonts w:ascii="Arial" w:hAnsi="Arial" w:cs="Arial"/>
-        </w:rPr>
-        <w:t>Vinícius</w:t>
-      </w:r>
-      <w:proofErr w:type="spellEnd"/>
-      <w:r>
-        <w:rPr>
-          <w:rFonts w:ascii="Arial" w:hAnsi="Arial" w:cs="Arial"/>
-        </w:rPr>
-        <w:t xml:space="preserve"> – </w:t>
-      </w:r>
-      <w:proofErr w:type="spellStart"/>
-      <w:r>
-        <w:rPr>
-          <w:rFonts w:ascii="Arial" w:hAnsi="Arial" w:cs="Arial"/>
-        </w:rPr>
-        <w:t>Gerente</w:t>
-      </w:r>
-      <w:proofErr w:type="spellEnd"/>
-      <w:r>
-        <w:rPr>
-          <w:rFonts w:ascii="Arial" w:hAnsi="Arial" w:cs="Arial"/>
-        </w:rPr>
-        <w:t xml:space="preserve"> do </w:t>
-      </w:r>
-      <w:proofErr w:type="spellStart"/>
-      <w:r>
-        <w:rPr>
-          <w:rFonts w:ascii="Arial" w:hAnsi="Arial" w:cs="Arial"/>
-        </w:rPr>
-        <w:t>Projeto</w:t>
-      </w:r>
-      <w:proofErr w:type="spellEnd"/>
-      <w:r>
-        <w:rPr>
-          <w:rFonts w:ascii="Arial" w:hAnsi="Arial" w:cs="Arial"/>
-        </w:rPr>
-        <w:t xml:space="preserve"> e </w:t>
-      </w:r>
-      <w:proofErr w:type="spellStart"/>
-      <w:r>
-        <w:rPr>
-          <w:rFonts w:ascii="Arial" w:hAnsi="Arial" w:cs="Arial"/>
-        </w:rPr>
-        <w:t>Jarley</w:t>
-      </w:r>
-      <w:proofErr w:type="spellEnd"/>
-      <w:r>
-        <w:rPr>
-          <w:rFonts w:ascii="Arial" w:hAnsi="Arial" w:cs="Arial"/>
-        </w:rPr>
-        <w:t xml:space="preserve"> </w:t>
-      </w:r>
-      <w:proofErr w:type="spellStart"/>
-      <w:r>
-        <w:rPr>
-          <w:rFonts w:ascii="Arial" w:hAnsi="Arial" w:cs="Arial"/>
-        </w:rPr>
-        <w:t>Nóbrega</w:t>
-      </w:r>
-      <w:proofErr w:type="spellEnd"/>
-      <w:r>
-        <w:rPr>
-          <w:rFonts w:ascii="Arial" w:hAnsi="Arial" w:cs="Arial"/>
-        </w:rPr>
-        <w:t xml:space="preserve"> – </w:t>
-      </w:r>
-      <w:proofErr w:type="spellStart"/>
-      <w:r>
-        <w:rPr>
-          <w:rFonts w:ascii="Arial" w:hAnsi="Arial" w:cs="Arial"/>
-        </w:rPr>
-        <w:t>Consultor</w:t>
-      </w:r>
-      <w:proofErr w:type="spellEnd"/>
-      <w:r>
-        <w:rPr>
-          <w:rFonts w:ascii="Arial" w:hAnsi="Arial" w:cs="Arial"/>
-        </w:rPr>
-        <w:t xml:space="preserve"> de </w:t>
-      </w:r>
-      <w:proofErr w:type="spellStart"/>
-      <w:r>
-        <w:rPr>
-          <w:rFonts w:ascii="Arial" w:hAnsi="Arial" w:cs="Arial"/>
-        </w:rPr>
-        <w:t>Projetos</w:t>
-      </w:r>
-      <w:proofErr w:type="spellEnd"/>
+          <w:lang w:val="pt-BR"/>
+        </w:rPr>
+        <w:t xml:space="preserve"> Nóbrega – Consultor de Projetos</w:t>
+      </w:r>
     </w:p>
     <w:p>
       <w:pPr>
@@ -2901,61 +1828,38 @@
         <w:jc w:val="both"/>
         <w:rPr>
           <w:rFonts w:ascii="Arial" w:hAnsi="Arial" w:cs="Arial"/>
-        </w:rPr>
-      </w:pPr>
-      <w:r>
-        <w:rPr>
-          <w:rFonts w:ascii="Arial" w:hAnsi="Arial" w:cs="Arial"/>
-        </w:rPr>
-        <w:t xml:space="preserve">Data e </w:t>
-      </w:r>
-      <w:proofErr w:type="spellStart"/>
-      <w:r>
-        <w:rPr>
-          <w:rFonts w:ascii="Arial" w:hAnsi="Arial" w:cs="Arial"/>
-        </w:rPr>
-        <w:t>Horário</w:t>
-      </w:r>
-      <w:proofErr w:type="spellEnd"/>
-      <w:r>
-        <w:rPr>
-          <w:rFonts w:ascii="Arial" w:hAnsi="Arial" w:cs="Arial"/>
-        </w:rPr>
-        <w:t xml:space="preserve"> – </w:t>
-      </w:r>
-      <w:r>
-        <w:rPr>
-          <w:rFonts w:ascii="Arial" w:hAnsi="Arial" w:cs="Arial"/>
-        </w:rPr>
-        <w:t xml:space="preserve">Toda </w:t>
-      </w:r>
-      <w:proofErr w:type="spellStart"/>
-      <w:r>
-        <w:rPr>
-          <w:rFonts w:ascii="Arial" w:hAnsi="Arial" w:cs="Arial"/>
-        </w:rPr>
-        <w:t>quarta-feira</w:t>
-      </w:r>
-      <w:proofErr w:type="spellEnd"/>
-      <w:r>
-        <w:rPr>
-          <w:rFonts w:ascii="Arial" w:hAnsi="Arial" w:cs="Arial"/>
-        </w:rPr>
-        <w:t xml:space="preserve"> de 18:40 </w:t>
-      </w:r>
-      <w:proofErr w:type="spellStart"/>
-      <w:r>
-        <w:rPr>
-          <w:rFonts w:ascii="Arial" w:hAnsi="Arial" w:cs="Arial"/>
-        </w:rPr>
-        <w:t>às</w:t>
-      </w:r>
-      <w:proofErr w:type="spellEnd"/>
-      <w:r>
-        <w:rPr>
-          <w:rFonts w:ascii="Arial" w:hAnsi="Arial" w:cs="Arial"/>
-        </w:rPr>
-        <w:t xml:space="preserve"> 21:40 </w:t>
+          <w:lang w:val="pt-BR"/>
+        </w:rPr>
+      </w:pPr>
+      <w:r>
+        <w:rPr>
+          <w:rFonts w:ascii="Arial" w:hAnsi="Arial" w:cs="Arial"/>
+          <w:lang w:val="pt-BR"/>
+        </w:rPr>
+        <w:t xml:space="preserve">Data e Horário – </w:t>
+      </w:r>
+      <w:r>
+        <w:rPr>
+          <w:rFonts w:ascii="Arial" w:hAnsi="Arial" w:cs="Arial"/>
+          <w:lang w:val="pt-BR"/>
+        </w:rPr>
+        <w:t xml:space="preserve">Toda quarta-feira de </w:t>
+      </w:r>
+      <w:proofErr w:type="gramStart"/>
+      <w:r>
+        <w:rPr>
+          <w:rFonts w:ascii="Arial" w:hAnsi="Arial" w:cs="Arial"/>
+          <w:lang w:val="pt-BR"/>
+        </w:rPr>
+        <w:t>18:40</w:t>
+      </w:r>
+      <w:proofErr w:type="gramEnd"/>
+      <w:r>
+        <w:rPr>
+          <w:rFonts w:ascii="Arial" w:hAnsi="Arial" w:cs="Arial"/>
+          <w:lang w:val="pt-BR"/>
+        </w:rPr>
+        <w:t xml:space="preserve"> às 21:40 </w:t>
       </w:r>
     </w:p>
     <w:p>
@@ -3127,6 +2031,7 @@
                 <w:bCs/>
               </w:rPr>
             </w:pPr>
+            <w:bookmarkStart w:id="7" w:name="_GoBack"/>
             <w:proofErr w:type="spellStart"/>
             <w:r>
               <w:rPr>
@@ -3181,105 +2086,24 @@
                 <w:rFonts w:ascii="Arial" w:hAnsi="Arial" w:cs="Arial"/>
                 <w:b/>
                 <w:bCs/>
+                <w:lang w:val="pt-BR"/>
               </w:rPr>
             </w:pPr>
-            <w:proofErr w:type="spellStart"/>
             <w:r>
               <w:rPr>
                 <w:rFonts w:ascii="Arial" w:hAnsi="Arial" w:cs="Arial"/>
                 <w:b/>
                 <w:bCs/>
-              </w:rPr>
-              <w:t>Objetivos</w:t>
-            </w:r>
-            <w:proofErr w:type="spellEnd"/>
+                <w:lang w:val="pt-BR"/>
+              </w:rPr>
+              <w:t xml:space="preserve">Objetivos Primários </w:t>
+            </w:r>
             <w:r>
               <w:rPr>
                 <w:rFonts w:ascii="Arial" w:hAnsi="Arial" w:cs="Arial"/>
-                <w:b/>
-                <w:bCs/>
-              </w:rPr>
-              <w:t xml:space="preserve"> </w:t>
-            </w:r>
-            <w:proofErr w:type="spellStart"/>
-            <w:r>
-              <w:rPr>
-                <w:rFonts w:ascii="Arial" w:hAnsi="Arial" w:cs="Arial"/>
-                <w:b/>
-                <w:bCs/>
-              </w:rPr>
-              <w:t>Primários</w:t>
-            </w:r>
-            <w:proofErr w:type="spellEnd"/>
-            <w:r>
-              <w:rPr>
-                <w:rFonts w:ascii="Arial" w:hAnsi="Arial" w:cs="Arial"/>
-                <w:b/>
-                <w:bCs/>
-              </w:rPr>
-              <w:t xml:space="preserve"> </w:t>
-            </w:r>
-            <w:r>
-              <w:rPr>
-                <w:rFonts w:ascii="Arial" w:hAnsi="Arial" w:cs="Arial"/>
-              </w:rPr>
-              <w:t>(</w:t>
-            </w:r>
-            <w:proofErr w:type="spellStart"/>
-            <w:r>
-              <w:rPr>
-                <w:rFonts w:ascii="Arial" w:hAnsi="Arial" w:cs="Arial"/>
-              </w:rPr>
-              <w:t>riscos</w:t>
-            </w:r>
-            <w:proofErr w:type="spellEnd"/>
-            <w:r>
-              <w:rPr>
-                <w:rFonts w:ascii="Arial" w:hAnsi="Arial" w:cs="Arial"/>
-              </w:rPr>
-              <w:t xml:space="preserve"> e </w:t>
-            </w:r>
-            <w:proofErr w:type="spellStart"/>
-            <w:r>
-              <w:rPr>
-                <w:rFonts w:ascii="Arial" w:hAnsi="Arial" w:cs="Arial"/>
-              </w:rPr>
-              <w:t>cenários</w:t>
-            </w:r>
-            <w:proofErr w:type="spellEnd"/>
-            <w:r>
-              <w:rPr>
-                <w:rFonts w:ascii="Arial" w:hAnsi="Arial" w:cs="Arial"/>
-              </w:rPr>
-              <w:t xml:space="preserve"> de </w:t>
-            </w:r>
-            <w:proofErr w:type="spellStart"/>
-            <w:r>
-              <w:rPr>
-                <w:rFonts w:ascii="Arial" w:hAnsi="Arial" w:cs="Arial"/>
-              </w:rPr>
-              <w:t>casos</w:t>
-            </w:r>
-            <w:proofErr w:type="spellEnd"/>
-            <w:r>
-              <w:rPr>
-                <w:rFonts w:ascii="Arial" w:hAnsi="Arial" w:cs="Arial"/>
-              </w:rPr>
-              <w:t xml:space="preserve"> de </w:t>
-            </w:r>
-            <w:proofErr w:type="spellStart"/>
-            <w:r>
-              <w:rPr>
-                <w:rFonts w:ascii="Arial" w:hAnsi="Arial" w:cs="Arial"/>
-              </w:rPr>
-              <w:t>uso</w:t>
-            </w:r>
-            <w:proofErr w:type="spellEnd"/>
-            <w:r>
-              <w:rPr>
-                <w:rFonts w:ascii="Arial" w:hAnsi="Arial" w:cs="Arial"/>
-              </w:rPr>
-              <w:t>)</w:t>
+                <w:lang w:val="pt-BR"/>
+              </w:rPr>
+              <w:t>(riscos e cenários de casos de uso)</w:t>
             </w:r>
           </w:p>
         </w:tc>
@@ -3355,6 +2179,213 @@
               <w:t>Alvo</w:t>
             </w:r>
             <w:proofErr w:type="spellEnd"/>
+          </w:p>
+        </w:tc>
+      </w:tr>
+      <w:bookmarkEnd w:id="7"/>
+      <w:tr>
+        <w:tc>
+          <w:tcPr>
+            <w:tcW w:w="1742" w:type="dxa"/>
+          </w:tcPr>
+          <w:p>
+            <w:pPr>
+              <w:pStyle w:val="Corpodetexto"/>
+              <w:spacing w:before="60"/>
+              <w:ind w:left="0"/>
+            </w:pPr>
+            <w:proofErr w:type="spellStart"/>
+            <w:r>
+              <w:t>Concepção</w:t>
+            </w:r>
+            <w:proofErr w:type="spellEnd"/>
+          </w:p>
+        </w:tc>
+        <w:tc>
+          <w:tcPr>
+            <w:tcW w:w="984" w:type="dxa"/>
+          </w:tcPr>
+          <w:p>
+            <w:pPr>
+              <w:pStyle w:val="Corpodetexto"/>
+              <w:spacing w:before="60"/>
+              <w:ind w:left="0"/>
+            </w:pPr>
+            <w:r>
+              <w:t>I1</w:t>
+            </w:r>
+          </w:p>
+        </w:tc>
+        <w:tc>
+          <w:tcPr>
+            <w:tcW w:w="2571" w:type="dxa"/>
+          </w:tcPr>
+          <w:p>
+            <w:pPr>
+              <w:pStyle w:val="Corpodetexto"/>
+              <w:spacing w:before="60"/>
+              <w:ind w:left="0"/>
+            </w:pPr>
+            <w:proofErr w:type="spellStart"/>
+            <w:r>
+              <w:t>Objetivo</w:t>
+            </w:r>
+            <w:proofErr w:type="spellEnd"/>
+          </w:p>
+          <w:p>
+            <w:pPr>
+              <w:pStyle w:val="Corpodetexto"/>
+              <w:numPr>
+                <w:ilvl w:val="0"/>
+                <w:numId w:val="10"/>
+              </w:numPr>
+              <w:spacing w:before="60"/>
+            </w:pPr>
+            <w:proofErr w:type="spellStart"/>
+            <w:r>
+              <w:t>Mitigar</w:t>
+            </w:r>
+            <w:proofErr w:type="spellEnd"/>
+            <w:r>
+              <w:t xml:space="preserve"> o </w:t>
+            </w:r>
+            <w:proofErr w:type="spellStart"/>
+            <w:r>
+              <w:t>Risco</w:t>
+            </w:r>
+            <w:proofErr w:type="spellEnd"/>
+            <w:r>
+              <w:t xml:space="preserve"> 1</w:t>
+            </w:r>
+          </w:p>
+          <w:p>
+            <w:pPr>
+              <w:pStyle w:val="Corpodetexto"/>
+              <w:spacing w:before="60"/>
+              <w:ind w:left="360"/>
+              <w:rPr>
+                <w:lang w:val="pt-BR"/>
+              </w:rPr>
+            </w:pPr>
+            <w:r>
+              <w:rPr>
+                <w:lang w:val="pt-BR"/>
+              </w:rPr>
+              <w:t>Especifica</w:t>
+            </w:r>
+            <w:r>
+              <w:rPr>
+                <w:lang w:val="pt-BR"/>
+              </w:rPr>
+              <w:t xml:space="preserve">r o Caso de Uso Efetuar </w:t>
+            </w:r>
+            <w:proofErr w:type="spellStart"/>
+            <w:r>
+              <w:rPr>
+                <w:lang w:val="pt-BR"/>
+              </w:rPr>
+              <w:t>Login</w:t>
+            </w:r>
+            <w:proofErr w:type="spellEnd"/>
+            <w:r>
+              <w:rPr>
+                <w:lang w:val="pt-BR"/>
+              </w:rPr>
+              <w:br/>
+            </w:r>
+            <w:r>
+              <w:rPr>
+                <w:lang w:val="pt-BR"/>
+              </w:rPr>
+              <w:t>Cenário</w:t>
+            </w:r>
+            <w:r>
+              <w:rPr>
+                <w:lang w:val="pt-BR"/>
+              </w:rPr>
+              <w:t xml:space="preserve"> </w:t>
+            </w:r>
+            <w:r>
+              <w:rPr>
+                <w:lang w:val="pt-BR"/>
+              </w:rPr>
+              <w:t xml:space="preserve">Efetuar </w:t>
+            </w:r>
+            <w:proofErr w:type="spellStart"/>
+            <w:r>
+              <w:rPr>
+                <w:lang w:val="pt-BR"/>
+              </w:rPr>
+              <w:t>Login</w:t>
+            </w:r>
+            <w:proofErr w:type="spellEnd"/>
+            <w:r>
+              <w:rPr>
+                <w:lang w:val="pt-BR"/>
+              </w:rPr>
+              <w:t>.</w:t>
+            </w:r>
+          </w:p>
+          <w:p>
+            <w:pPr>
+              <w:pStyle w:val="Corpodetexto"/>
+              <w:spacing w:before="60"/>
+              <w:ind w:left="360"/>
+              <w:rPr>
+                <w:lang w:val="pt-BR"/>
+              </w:rPr>
+            </w:pPr>
+          </w:p>
+        </w:tc>
+        <w:tc>
+          <w:tcPr>
+            <w:tcW w:w="1828" w:type="dxa"/>
+          </w:tcPr>
+          <w:p>
+            <w:pPr>
+              <w:pStyle w:val="Corpodetexto"/>
+              <w:spacing w:before="60"/>
+              <w:ind w:left="0"/>
+            </w:pPr>
+            <w:proofErr w:type="spellStart"/>
+            <w:r>
+              <w:t>Período</w:t>
+            </w:r>
+            <w:proofErr w:type="spellEnd"/>
+          </w:p>
+          <w:p>
+            <w:pPr>
+              <w:pStyle w:val="Corpodetexto"/>
+              <w:spacing w:before="60"/>
+              <w:ind w:left="0"/>
+            </w:pPr>
+            <w:r>
+              <w:t>02/09/2013 a 30</w:t>
+            </w:r>
+            <w:r>
+              <w:t>/</w:t>
+            </w:r>
+            <w:r>
+              <w:t>10</w:t>
+            </w:r>
+            <w:r>
+              <w:t>/2013</w:t>
+            </w:r>
+          </w:p>
+        </w:tc>
+        <w:tc>
+          <w:tcPr>
+            <w:tcW w:w="1731" w:type="dxa"/>
+          </w:tcPr>
+          <w:p>
+            <w:pPr>
+              <w:pStyle w:val="Corpodetexto"/>
+              <w:spacing w:before="60"/>
+              <w:ind w:left="0"/>
+            </w:pPr>
+            <w:r>
+              <w:t>0</w:t>
+            </w:r>
           </w:p>
         </w:tc>
       </w:tr>
@@ -3371,7 +2402,7 @@
             </w:pPr>
             <w:proofErr w:type="spellStart"/>
             <w:r>
-              <w:t>Concepção</w:t>
+              <w:t>Elaboração</w:t>
             </w:r>
             <w:proofErr w:type="spellEnd"/>
           </w:p>
@@ -3387,7 +2418,7 @@
               <w:ind w:left="0"/>
             </w:pPr>
             <w:r>
-              <w:t>I1</w:t>
+              <w:t>I2</w:t>
             </w:r>
           </w:p>
         </w:tc>
@@ -3430,14 +2461,14 @@
             </w:r>
             <w:proofErr w:type="spellEnd"/>
             <w:r>
-              <w:t xml:space="preserve"> 1</w:t>
+              <w:t xml:space="preserve"> 2</w:t>
             </w:r>
           </w:p>
           <w:p>
             <w:pPr>
               <w:pStyle w:val="Corpodetexto"/>
               <w:spacing w:before="60"/>
-              <w:ind w:left="360"/>
+              <w:ind w:left="0"/>
               <w:rPr>
                 <w:lang w:val="pt-BR"/>
               </w:rPr>
@@ -3446,13 +2477,39 @@
               <w:rPr>
                 <w:lang w:val="pt-BR"/>
               </w:rPr>
-              <w:t>Especifica</w:t>
-            </w:r>
+              <w:t xml:space="preserve">Especificar o Caso de Uso Efetuar </w:t>
+            </w:r>
+            <w:proofErr w:type="spellStart"/>
             <w:r>
               <w:rPr>
                 <w:lang w:val="pt-BR"/>
               </w:rPr>
-              <w:t xml:space="preserve">r o Caso de Uso Efetuar </w:t>
+              <w:t>Login</w:t>
+            </w:r>
+            <w:proofErr w:type="spellEnd"/>
+            <w:r>
+              <w:rPr>
+                <w:lang w:val="pt-BR"/>
+              </w:rPr>
+              <w:br/>
+            </w:r>
+            <w:r>
+              <w:rPr>
+                <w:lang w:val="pt-BR"/>
+              </w:rPr>
+              <w:t>Cenário</w:t>
+            </w:r>
+            <w:r>
+              <w:rPr>
+                <w:lang w:val="pt-BR"/>
+              </w:rPr>
+              <w:t xml:space="preserve"> </w:t>
+            </w:r>
+            <w:r>
+              <w:rPr>
+                <w:lang w:val="pt-BR"/>
+              </w:rPr>
+              <w:t xml:space="preserve">Efetuar </w:t>
             </w:r>
             <w:proofErr w:type="spellStart"/>
             <w:r>
@@ -3462,54 +2519,6 @@
               <w:t>Login</w:t>
             </w:r>
             <w:proofErr w:type="spellEnd"/>
-            <w:r>
-              <w:rPr>
-                <w:lang w:val="pt-BR"/>
-              </w:rPr>
-              <w:br/>
-            </w:r>
-            <w:r>
-              <w:rPr>
-                <w:lang w:val="pt-BR"/>
-              </w:rPr>
-              <w:t>Cenário</w:t>
-            </w:r>
-            <w:r>
-              <w:rPr>
-                <w:lang w:val="pt-BR"/>
-              </w:rPr>
-              <w:t xml:space="preserve"> </w:t>
-            </w:r>
-            <w:r>
-              <w:rPr>
-                <w:lang w:val="pt-BR"/>
-              </w:rPr>
-              <w:t xml:space="preserve">Efetuar </w:t>
-            </w:r>
-            <w:proofErr w:type="spellStart"/>
-            <w:r>
-              <w:rPr>
-                <w:lang w:val="pt-BR"/>
-              </w:rPr>
-              <w:t>Login</w:t>
-            </w:r>
-            <w:proofErr w:type="spellEnd"/>
-            <w:r>
-              <w:rPr>
-                <w:lang w:val="pt-BR"/>
-              </w:rPr>
-              <w:t>.</w:t>
-            </w:r>
-          </w:p>
-          <w:p>
-            <w:pPr>
-              <w:pStyle w:val="Corpodetexto"/>
-              <w:spacing w:before="60"/>
-              <w:ind w:left="360"/>
-              <w:rPr>
-                <w:lang w:val="pt-BR"/>
-              </w:rPr>
-            </w:pPr>
           </w:p>
         </w:tc>
         <w:tc>
@@ -3533,15 +2542,24 @@
               <w:pStyle w:val="Corpodetexto"/>
               <w:spacing w:before="60"/>
               <w:ind w:left="0"/>
+              <w:rPr>
+                <w:lang w:val="pt-BR"/>
+              </w:rPr>
             </w:pPr>
             <w:r>
-              <w:t>02/09/2013 a 30</w:t>
+              <w:t>31/10</w:t>
+            </w:r>
+            <w:r>
+              <w:t xml:space="preserve">/2013 a </w:t>
+            </w:r>
+            <w:r>
+              <w:t>04</w:t>
             </w:r>
             <w:r>
               <w:t>/</w:t>
             </w:r>
             <w:r>
-              <w:t>10</w:t>
+              <w:t>12</w:t>
             </w:r>
             <w:r>
               <w:t>/2013</w:t>
@@ -3557,10 +2575,10 @@
               <w:pStyle w:val="Corpodetexto"/>
               <w:spacing w:before="60"/>
               <w:ind w:left="0"/>
+              <w:rPr>
+                <w:lang w:val="pt-BR"/>
+              </w:rPr>
             </w:pPr>
-            <w:r>
-              <w:t>0</w:t>
-            </w:r>
           </w:p>
         </w:tc>
       </w:tr>
@@ -3568,8 +2586,20 @@
       <w:bookmarkEnd w:id="1"/>
       <w:bookmarkEnd w:id="2"/>
     </w:tbl>
-    <w:p/>
-    <w:p/>
+    <w:p>
+      <w:pPr>
+        <w:rPr>
+          <w:lang w:val="pt-BR"/>
+        </w:rPr>
+      </w:pPr>
+    </w:p>
+    <w:p>
+      <w:pPr>
+        <w:rPr>
+          <w:lang w:val="pt-BR"/>
+        </w:rPr>
+      </w:pPr>
+    </w:p>
     <w:p>
       <w:pPr>
         <w:pStyle w:val="Ttulo1"/>
@@ -3598,319 +2628,120 @@
           <w:color w:val="auto"/>
         </w:rPr>
       </w:pPr>
+      <w:r>
+        <w:rPr>
+          <w:rFonts w:ascii="Arial" w:hAnsi="Arial" w:cs="Arial"/>
+          <w:color w:val="auto"/>
+          <w:lang w:val="pt-BR"/>
+        </w:rPr>
+        <w:t>A aplicação ser</w:t>
+      </w:r>
+      <w:r>
+        <w:rPr>
+          <w:rFonts w:ascii="Arial" w:hAnsi="Arial" w:cs="Arial"/>
+          <w:color w:val="auto"/>
+          <w:lang w:val="pt-BR"/>
+        </w:rPr>
+        <w:t>á</w:t>
+      </w:r>
+      <w:r>
+        <w:rPr>
+          <w:rFonts w:ascii="Arial" w:hAnsi="Arial" w:cs="Arial"/>
+          <w:color w:val="auto"/>
+          <w:lang w:val="pt-BR"/>
+        </w:rPr>
+        <w:t xml:space="preserve"> </w:t>
+      </w:r>
+      <w:r>
+        <w:rPr>
+          <w:rFonts w:ascii="Arial" w:hAnsi="Arial" w:cs="Arial"/>
+          <w:color w:val="auto"/>
+          <w:lang w:val="pt-BR"/>
+        </w:rPr>
+        <w:t xml:space="preserve">distribuída </w:t>
+      </w:r>
+      <w:r>
+        <w:rPr>
+          <w:rFonts w:ascii="Arial" w:hAnsi="Arial" w:cs="Arial"/>
+          <w:color w:val="auto"/>
+          <w:lang w:val="pt-BR"/>
+        </w:rPr>
+        <w:t>e atualizada</w:t>
+      </w:r>
+      <w:r>
+        <w:rPr>
+          <w:rFonts w:ascii="Arial" w:hAnsi="Arial" w:cs="Arial"/>
+          <w:color w:val="auto"/>
+          <w:lang w:val="pt-BR"/>
+        </w:rPr>
+        <w:t xml:space="preserve"> no repositório do </w:t>
+      </w:r>
+      <w:proofErr w:type="spellStart"/>
       <w:proofErr w:type="gramStart"/>
       <w:r>
         <w:rPr>
           <w:rFonts w:ascii="Arial" w:hAnsi="Arial" w:cs="Arial"/>
           <w:color w:val="auto"/>
-        </w:rPr>
-        <w:t>A</w:t>
-      </w:r>
+          <w:lang w:val="pt-BR"/>
+        </w:rPr>
+        <w:t>GooglePlay</w:t>
+      </w:r>
+      <w:proofErr w:type="spellEnd"/>
       <w:proofErr w:type="gramEnd"/>
       <w:r>
         <w:rPr>
           <w:rFonts w:ascii="Arial" w:hAnsi="Arial" w:cs="Arial"/>
           <w:color w:val="auto"/>
+          <w:lang w:val="pt-BR"/>
+        </w:rPr>
+        <w:t>, o</w:t>
+      </w:r>
+      <w:r>
+        <w:rPr>
+          <w:rFonts w:ascii="Arial" w:hAnsi="Arial" w:cs="Arial"/>
+          <w:color w:val="auto"/>
+          <w:lang w:val="pt-BR"/>
+        </w:rPr>
+        <w:t>nde os usuários poderão come</w:t>
+      </w:r>
+      <w:r>
+        <w:rPr>
+          <w:rFonts w:ascii="Arial" w:hAnsi="Arial" w:cs="Arial"/>
+          <w:color w:val="auto"/>
+          <w:lang w:val="pt-BR"/>
+        </w:rPr>
+        <w:t>n</w:t>
+      </w:r>
+      <w:r>
+        <w:rPr>
+          <w:rFonts w:ascii="Arial" w:hAnsi="Arial" w:cs="Arial"/>
+          <w:color w:val="auto"/>
+          <w:lang w:val="pt-BR"/>
+        </w:rPr>
+        <w:t>tar</w:t>
+      </w:r>
+      <w:r>
+        <w:rPr>
+          <w:rFonts w:ascii="Arial" w:hAnsi="Arial" w:cs="Arial"/>
+          <w:color w:val="auto"/>
+          <w:lang w:val="pt-BR"/>
+        </w:rPr>
+        <w:t>, recomendar, Aprovar ou não o aplicativo.</w:t>
+      </w:r>
+      <w:r>
+        <w:rPr>
+          <w:rFonts w:ascii="Arial" w:hAnsi="Arial" w:cs="Arial"/>
+          <w:color w:val="auto"/>
+          <w:lang w:val="pt-BR"/>
         </w:rPr>
         <w:t xml:space="preserve"> </w:t>
       </w:r>
-      <w:proofErr w:type="spellStart"/>
       <w:r>
         <w:rPr>
           <w:rFonts w:ascii="Arial" w:hAnsi="Arial" w:cs="Arial"/>
           <w:color w:val="auto"/>
         </w:rPr>
-        <w:t>aplicação</w:t>
-      </w:r>
-      <w:proofErr w:type="spellEnd"/>
-      <w:r>
-        <w:rPr>
-          <w:rFonts w:ascii="Arial" w:hAnsi="Arial" w:cs="Arial"/>
-          <w:color w:val="auto"/>
-        </w:rPr>
-        <w:t xml:space="preserve"> </w:t>
-      </w:r>
-      <w:proofErr w:type="spellStart"/>
-      <w:r>
-        <w:rPr>
-          <w:rFonts w:ascii="Arial" w:hAnsi="Arial" w:cs="Arial"/>
-          <w:color w:val="auto"/>
-        </w:rPr>
-        <w:t>ser</w:t>
-      </w:r>
-      <w:r>
-        <w:rPr>
-          <w:rFonts w:ascii="Arial" w:hAnsi="Arial" w:cs="Arial"/>
-          <w:color w:val="auto"/>
-        </w:rPr>
-        <w:t>á</w:t>
-      </w:r>
-      <w:proofErr w:type="spellEnd"/>
-      <w:r>
-        <w:rPr>
-          <w:rFonts w:ascii="Arial" w:hAnsi="Arial" w:cs="Arial"/>
-          <w:color w:val="auto"/>
-        </w:rPr>
-        <w:t xml:space="preserve"> </w:t>
-      </w:r>
-      <w:proofErr w:type="spellStart"/>
-      <w:r>
-        <w:rPr>
-          <w:rFonts w:ascii="Arial" w:hAnsi="Arial" w:cs="Arial"/>
-          <w:color w:val="auto"/>
-        </w:rPr>
-        <w:t>distribuída</w:t>
-      </w:r>
-      <w:proofErr w:type="spellEnd"/>
-      <w:r>
-        <w:rPr>
-          <w:rFonts w:ascii="Arial" w:hAnsi="Arial" w:cs="Arial"/>
-          <w:color w:val="auto"/>
-        </w:rPr>
-        <w:t xml:space="preserve"> </w:t>
-      </w:r>
-      <w:r>
-        <w:rPr>
-          <w:rFonts w:ascii="Arial" w:hAnsi="Arial" w:cs="Arial"/>
-          <w:color w:val="auto"/>
-        </w:rPr>
-        <w:t xml:space="preserve">e </w:t>
-      </w:r>
-      <w:proofErr w:type="spellStart"/>
-      <w:r>
-        <w:rPr>
-          <w:rFonts w:ascii="Arial" w:hAnsi="Arial" w:cs="Arial"/>
-          <w:color w:val="auto"/>
-        </w:rPr>
-        <w:t>atualizada</w:t>
-      </w:r>
-      <w:proofErr w:type="spellEnd"/>
-      <w:r>
-        <w:rPr>
-          <w:rFonts w:ascii="Arial" w:hAnsi="Arial" w:cs="Arial"/>
-          <w:color w:val="auto"/>
-        </w:rPr>
-        <w:t xml:space="preserve"> no </w:t>
-      </w:r>
-      <w:proofErr w:type="spellStart"/>
-      <w:r>
-        <w:rPr>
-          <w:rFonts w:ascii="Arial" w:hAnsi="Arial" w:cs="Arial"/>
-          <w:color w:val="auto"/>
-        </w:rPr>
-        <w:t>repositório</w:t>
-      </w:r>
-      <w:proofErr w:type="spellEnd"/>
-      <w:r>
-        <w:rPr>
-          <w:rFonts w:ascii="Arial" w:hAnsi="Arial" w:cs="Arial"/>
-          <w:color w:val="auto"/>
-        </w:rPr>
-        <w:t xml:space="preserve"> do </w:t>
-      </w:r>
-      <w:proofErr w:type="spellStart"/>
-      <w:r>
-        <w:rPr>
-          <w:rFonts w:ascii="Arial" w:hAnsi="Arial" w:cs="Arial"/>
-          <w:color w:val="auto"/>
-        </w:rPr>
-        <w:t>GooglePlay</w:t>
-      </w:r>
-      <w:proofErr w:type="spellEnd"/>
-      <w:r>
-        <w:rPr>
-          <w:rFonts w:ascii="Arial" w:hAnsi="Arial" w:cs="Arial"/>
-          <w:color w:val="auto"/>
-        </w:rPr>
-        <w:t xml:space="preserve">, </w:t>
-      </w:r>
-      <w:proofErr w:type="spellStart"/>
-      <w:r>
-        <w:rPr>
-          <w:rFonts w:ascii="Arial" w:hAnsi="Arial" w:cs="Arial"/>
-          <w:color w:val="auto"/>
-        </w:rPr>
-        <w:t>o</w:t>
-      </w:r>
-      <w:r>
-        <w:rPr>
-          <w:rFonts w:ascii="Arial" w:hAnsi="Arial" w:cs="Arial"/>
-          <w:color w:val="auto"/>
-        </w:rPr>
-        <w:t>nde</w:t>
-      </w:r>
-      <w:proofErr w:type="spellEnd"/>
-      <w:r>
-        <w:rPr>
-          <w:rFonts w:ascii="Arial" w:hAnsi="Arial" w:cs="Arial"/>
-          <w:color w:val="auto"/>
-        </w:rPr>
-        <w:t xml:space="preserve"> </w:t>
-      </w:r>
-      <w:proofErr w:type="spellStart"/>
-      <w:r>
-        <w:rPr>
-          <w:rFonts w:ascii="Arial" w:hAnsi="Arial" w:cs="Arial"/>
-          <w:color w:val="auto"/>
-        </w:rPr>
-        <w:t>os</w:t>
-      </w:r>
-      <w:proofErr w:type="spellEnd"/>
-      <w:r>
-        <w:rPr>
-          <w:rFonts w:ascii="Arial" w:hAnsi="Arial" w:cs="Arial"/>
-          <w:color w:val="auto"/>
-        </w:rPr>
-        <w:t xml:space="preserve"> </w:t>
-      </w:r>
-      <w:proofErr w:type="spellStart"/>
-      <w:r>
-        <w:rPr>
-          <w:rFonts w:ascii="Arial" w:hAnsi="Arial" w:cs="Arial"/>
-          <w:color w:val="auto"/>
-        </w:rPr>
-        <w:t>usuários</w:t>
-      </w:r>
-      <w:proofErr w:type="spellEnd"/>
-      <w:r>
-        <w:rPr>
-          <w:rFonts w:ascii="Arial" w:hAnsi="Arial" w:cs="Arial"/>
-          <w:color w:val="auto"/>
-        </w:rPr>
-        <w:t xml:space="preserve"> </w:t>
-      </w:r>
-      <w:proofErr w:type="spellStart"/>
-      <w:r>
-        <w:rPr>
-          <w:rFonts w:ascii="Arial" w:hAnsi="Arial" w:cs="Arial"/>
-          <w:color w:val="auto"/>
-        </w:rPr>
-        <w:t>poderão</w:t>
-      </w:r>
-      <w:proofErr w:type="spellEnd"/>
-      <w:r>
-        <w:rPr>
-          <w:rFonts w:ascii="Arial" w:hAnsi="Arial" w:cs="Arial"/>
-          <w:color w:val="auto"/>
-        </w:rPr>
-        <w:t xml:space="preserve"> </w:t>
-      </w:r>
-      <w:proofErr w:type="spellStart"/>
-      <w:r>
-        <w:rPr>
-          <w:rFonts w:ascii="Arial" w:hAnsi="Arial" w:cs="Arial"/>
-          <w:color w:val="auto"/>
-        </w:rPr>
-        <w:t>come</w:t>
-      </w:r>
-      <w:r>
-        <w:rPr>
-          <w:rFonts w:ascii="Arial" w:hAnsi="Arial" w:cs="Arial"/>
-          <w:color w:val="auto"/>
-        </w:rPr>
-        <w:t>n</w:t>
-      </w:r>
-      <w:r>
-        <w:rPr>
-          <w:rFonts w:ascii="Arial" w:hAnsi="Arial" w:cs="Arial"/>
-          <w:color w:val="auto"/>
-        </w:rPr>
-        <w:t>tar</w:t>
-      </w:r>
-      <w:proofErr w:type="spellEnd"/>
-      <w:r>
-        <w:rPr>
-          <w:rFonts w:ascii="Arial" w:hAnsi="Arial" w:cs="Arial"/>
-          <w:color w:val="auto"/>
-        </w:rPr>
-        <w:t xml:space="preserve">, </w:t>
-      </w:r>
-      <w:proofErr w:type="spellStart"/>
-      <w:r>
-        <w:rPr>
-          <w:rFonts w:ascii="Arial" w:hAnsi="Arial" w:cs="Arial"/>
-          <w:color w:val="auto"/>
-        </w:rPr>
-        <w:t>recomendar</w:t>
-      </w:r>
-      <w:proofErr w:type="spellEnd"/>
-      <w:r>
-        <w:rPr>
-          <w:rFonts w:ascii="Arial" w:hAnsi="Arial" w:cs="Arial"/>
-          <w:color w:val="auto"/>
-        </w:rPr>
-        <w:t xml:space="preserve">, </w:t>
-      </w:r>
-      <w:proofErr w:type="spellStart"/>
-      <w:r>
-        <w:rPr>
-          <w:rFonts w:ascii="Arial" w:hAnsi="Arial" w:cs="Arial"/>
-          <w:color w:val="auto"/>
-        </w:rPr>
-        <w:t>Aprovar</w:t>
-      </w:r>
-      <w:proofErr w:type="spellEnd"/>
-      <w:r>
-        <w:rPr>
-          <w:rFonts w:ascii="Arial" w:hAnsi="Arial" w:cs="Arial"/>
-          <w:color w:val="auto"/>
-        </w:rPr>
-        <w:t xml:space="preserve"> </w:t>
-      </w:r>
-      <w:proofErr w:type="spellStart"/>
-      <w:r>
-        <w:rPr>
-          <w:rFonts w:ascii="Arial" w:hAnsi="Arial" w:cs="Arial"/>
-          <w:color w:val="auto"/>
-        </w:rPr>
-        <w:t>ou</w:t>
-      </w:r>
-      <w:proofErr w:type="spellEnd"/>
-      <w:r>
-        <w:rPr>
-          <w:rFonts w:ascii="Arial" w:hAnsi="Arial" w:cs="Arial"/>
-          <w:color w:val="auto"/>
-        </w:rPr>
-        <w:t xml:space="preserve"> </w:t>
-      </w:r>
-      <w:proofErr w:type="spellStart"/>
-      <w:r>
-        <w:rPr>
-          <w:rFonts w:ascii="Arial" w:hAnsi="Arial" w:cs="Arial"/>
-          <w:color w:val="auto"/>
-        </w:rPr>
-        <w:t>não</w:t>
-      </w:r>
-      <w:proofErr w:type="spellEnd"/>
-      <w:r>
-        <w:rPr>
-          <w:rFonts w:ascii="Arial" w:hAnsi="Arial" w:cs="Arial"/>
-          <w:color w:val="auto"/>
-        </w:rPr>
-        <w:t xml:space="preserve"> o </w:t>
-      </w:r>
-      <w:proofErr w:type="spellStart"/>
-      <w:r>
-        <w:rPr>
-          <w:rFonts w:ascii="Arial" w:hAnsi="Arial" w:cs="Arial"/>
-          <w:color w:val="auto"/>
-        </w:rPr>
-        <w:t>aplicativo</w:t>
-      </w:r>
-      <w:proofErr w:type="spellEnd"/>
-      <w:r>
-        <w:rPr>
-          <w:rFonts w:ascii="Arial" w:hAnsi="Arial" w:cs="Arial"/>
-          <w:color w:val="auto"/>
-        </w:rPr>
-        <w:t>.</w:t>
-      </w:r>
-      <w:r>
-        <w:rPr>
-          <w:rFonts w:ascii="Arial" w:hAnsi="Arial" w:cs="Arial"/>
-          <w:color w:val="auto"/>
-        </w:rPr>
-        <w:t xml:space="preserve"> A </w:t>
+        <w:t xml:space="preserve">A </w:t>
       </w:r>
       <w:proofErr w:type="spellStart"/>
       <w:r>
@@ -4036,6 +2867,7 @@
       </w:pPr>
       <w:proofErr w:type="spellStart"/>
       <w:r>
+        <w:lastRenderedPageBreak/>
         <w:t>Lições</w:t>
       </w:r>
       <w:proofErr w:type="spellEnd"/>
@@ -4061,8 +2893,6 @@
           <w:lang w:val="pt-BR"/>
         </w:rPr>
       </w:pPr>
-      <w:bookmarkStart w:id="7" w:name="_GoBack"/>
-      <w:bookmarkEnd w:id="7"/>
     </w:p>
     <w:sectPr>
       <w:headerReference w:type="default" r:id="rId9"/>
@@ -4296,7 +3126,7 @@
               <w:rStyle w:val="Nmerodepgina"/>
               <w:noProof/>
             </w:rPr>
-            <w:t>2</w:t>
+            <w:t>3</w:t>
           </w:r>
           <w:r>
             <w:rPr>
@@ -8073,7 +6903,7 @@
 </file>
 
 <file path=customXml/itemProps1.xml><?xml version="1.0" encoding="utf-8"?>
-<ds:datastoreItem xmlns:ds="http://schemas.openxmlformats.org/officeDocument/2006/customXml" ds:itemID="{E0FFBC46-59F8-4AB6-B396-D22145F60567}">
+<ds:datastoreItem xmlns:ds="http://schemas.openxmlformats.org/officeDocument/2006/customXml" ds:itemID="{ECC037CF-2BD4-4D6C-9C80-4BFC484CD480}">
   <ds:schemaRefs>
     <ds:schemaRef ds:uri="http://schemas.openxmlformats.org/officeDocument/2006/bibliography"/>
   </ds:schemaRefs>

</xml_diff>

<commit_message>
Atulização dos Documentos e Inserção
</commit_message>
<xml_diff>
--- a/Acompanhamento/Plano de Projeto - Atualizado.docx
+++ b/Acompanhamento/Plano de Projeto - Atualizado.docx
@@ -2031,7 +2031,6 @@
                 <w:bCs/>
               </w:rPr>
             </w:pPr>
-            <w:bookmarkStart w:id="7" w:name="_GoBack"/>
             <w:proofErr w:type="spellStart"/>
             <w:r>
               <w:rPr>
@@ -2179,213 +2178,6 @@
               <w:t>Alvo</w:t>
             </w:r>
             <w:proofErr w:type="spellEnd"/>
-          </w:p>
-        </w:tc>
-      </w:tr>
-      <w:bookmarkEnd w:id="7"/>
-      <w:tr>
-        <w:tc>
-          <w:tcPr>
-            <w:tcW w:w="1742" w:type="dxa"/>
-          </w:tcPr>
-          <w:p>
-            <w:pPr>
-              <w:pStyle w:val="Corpodetexto"/>
-              <w:spacing w:before="60"/>
-              <w:ind w:left="0"/>
-            </w:pPr>
-            <w:proofErr w:type="spellStart"/>
-            <w:r>
-              <w:t>Concepção</w:t>
-            </w:r>
-            <w:proofErr w:type="spellEnd"/>
-          </w:p>
-        </w:tc>
-        <w:tc>
-          <w:tcPr>
-            <w:tcW w:w="984" w:type="dxa"/>
-          </w:tcPr>
-          <w:p>
-            <w:pPr>
-              <w:pStyle w:val="Corpodetexto"/>
-              <w:spacing w:before="60"/>
-              <w:ind w:left="0"/>
-            </w:pPr>
-            <w:r>
-              <w:t>I1</w:t>
-            </w:r>
-          </w:p>
-        </w:tc>
-        <w:tc>
-          <w:tcPr>
-            <w:tcW w:w="2571" w:type="dxa"/>
-          </w:tcPr>
-          <w:p>
-            <w:pPr>
-              <w:pStyle w:val="Corpodetexto"/>
-              <w:spacing w:before="60"/>
-              <w:ind w:left="0"/>
-            </w:pPr>
-            <w:proofErr w:type="spellStart"/>
-            <w:r>
-              <w:t>Objetivo</w:t>
-            </w:r>
-            <w:proofErr w:type="spellEnd"/>
-          </w:p>
-          <w:p>
-            <w:pPr>
-              <w:pStyle w:val="Corpodetexto"/>
-              <w:numPr>
-                <w:ilvl w:val="0"/>
-                <w:numId w:val="10"/>
-              </w:numPr>
-              <w:spacing w:before="60"/>
-            </w:pPr>
-            <w:proofErr w:type="spellStart"/>
-            <w:r>
-              <w:t>Mitigar</w:t>
-            </w:r>
-            <w:proofErr w:type="spellEnd"/>
-            <w:r>
-              <w:t xml:space="preserve"> o </w:t>
-            </w:r>
-            <w:proofErr w:type="spellStart"/>
-            <w:r>
-              <w:t>Risco</w:t>
-            </w:r>
-            <w:proofErr w:type="spellEnd"/>
-            <w:r>
-              <w:t xml:space="preserve"> 1</w:t>
-            </w:r>
-          </w:p>
-          <w:p>
-            <w:pPr>
-              <w:pStyle w:val="Corpodetexto"/>
-              <w:spacing w:before="60"/>
-              <w:ind w:left="360"/>
-              <w:rPr>
-                <w:lang w:val="pt-BR"/>
-              </w:rPr>
-            </w:pPr>
-            <w:r>
-              <w:rPr>
-                <w:lang w:val="pt-BR"/>
-              </w:rPr>
-              <w:t>Especifica</w:t>
-            </w:r>
-            <w:r>
-              <w:rPr>
-                <w:lang w:val="pt-BR"/>
-              </w:rPr>
-              <w:t xml:space="preserve">r o Caso de Uso Efetuar </w:t>
-            </w:r>
-            <w:proofErr w:type="spellStart"/>
-            <w:r>
-              <w:rPr>
-                <w:lang w:val="pt-BR"/>
-              </w:rPr>
-              <w:t>Login</w:t>
-            </w:r>
-            <w:proofErr w:type="spellEnd"/>
-            <w:r>
-              <w:rPr>
-                <w:lang w:val="pt-BR"/>
-              </w:rPr>
-              <w:br/>
-            </w:r>
-            <w:r>
-              <w:rPr>
-                <w:lang w:val="pt-BR"/>
-              </w:rPr>
-              <w:t>Cenário</w:t>
-            </w:r>
-            <w:r>
-              <w:rPr>
-                <w:lang w:val="pt-BR"/>
-              </w:rPr>
-              <w:t xml:space="preserve"> </w:t>
-            </w:r>
-            <w:r>
-              <w:rPr>
-                <w:lang w:val="pt-BR"/>
-              </w:rPr>
-              <w:t xml:space="preserve">Efetuar </w:t>
-            </w:r>
-            <w:proofErr w:type="spellStart"/>
-            <w:r>
-              <w:rPr>
-                <w:lang w:val="pt-BR"/>
-              </w:rPr>
-              <w:t>Login</w:t>
-            </w:r>
-            <w:proofErr w:type="spellEnd"/>
-            <w:r>
-              <w:rPr>
-                <w:lang w:val="pt-BR"/>
-              </w:rPr>
-              <w:t>.</w:t>
-            </w:r>
-          </w:p>
-          <w:p>
-            <w:pPr>
-              <w:pStyle w:val="Corpodetexto"/>
-              <w:spacing w:before="60"/>
-              <w:ind w:left="360"/>
-              <w:rPr>
-                <w:lang w:val="pt-BR"/>
-              </w:rPr>
-            </w:pPr>
-          </w:p>
-        </w:tc>
-        <w:tc>
-          <w:tcPr>
-            <w:tcW w:w="1828" w:type="dxa"/>
-          </w:tcPr>
-          <w:p>
-            <w:pPr>
-              <w:pStyle w:val="Corpodetexto"/>
-              <w:spacing w:before="60"/>
-              <w:ind w:left="0"/>
-            </w:pPr>
-            <w:proofErr w:type="spellStart"/>
-            <w:r>
-              <w:t>Período</w:t>
-            </w:r>
-            <w:proofErr w:type="spellEnd"/>
-          </w:p>
-          <w:p>
-            <w:pPr>
-              <w:pStyle w:val="Corpodetexto"/>
-              <w:spacing w:before="60"/>
-              <w:ind w:left="0"/>
-            </w:pPr>
-            <w:r>
-              <w:t>02/09/2013 a 30</w:t>
-            </w:r>
-            <w:r>
-              <w:t>/</w:t>
-            </w:r>
-            <w:r>
-              <w:t>10</w:t>
-            </w:r>
-            <w:r>
-              <w:t>/2013</w:t>
-            </w:r>
-          </w:p>
-        </w:tc>
-        <w:tc>
-          <w:tcPr>
-            <w:tcW w:w="1731" w:type="dxa"/>
-          </w:tcPr>
-          <w:p>
-            <w:pPr>
-              <w:pStyle w:val="Corpodetexto"/>
-              <w:spacing w:before="60"/>
-              <w:ind w:left="0"/>
-            </w:pPr>
-            <w:r>
-              <w:t>0</w:t>
-            </w:r>
           </w:p>
         </w:tc>
       </w:tr>
@@ -2402,6 +2194,212 @@
             </w:pPr>
             <w:proofErr w:type="spellStart"/>
             <w:r>
+              <w:t>Concepção</w:t>
+            </w:r>
+            <w:proofErr w:type="spellEnd"/>
+          </w:p>
+        </w:tc>
+        <w:tc>
+          <w:tcPr>
+            <w:tcW w:w="984" w:type="dxa"/>
+          </w:tcPr>
+          <w:p>
+            <w:pPr>
+              <w:pStyle w:val="Corpodetexto"/>
+              <w:spacing w:before="60"/>
+              <w:ind w:left="0"/>
+            </w:pPr>
+            <w:r>
+              <w:t>I1</w:t>
+            </w:r>
+          </w:p>
+        </w:tc>
+        <w:tc>
+          <w:tcPr>
+            <w:tcW w:w="2571" w:type="dxa"/>
+          </w:tcPr>
+          <w:p>
+            <w:pPr>
+              <w:pStyle w:val="Corpodetexto"/>
+              <w:spacing w:before="60"/>
+              <w:ind w:left="0"/>
+            </w:pPr>
+            <w:proofErr w:type="spellStart"/>
+            <w:r>
+              <w:t>Objetivo</w:t>
+            </w:r>
+            <w:proofErr w:type="spellEnd"/>
+          </w:p>
+          <w:p>
+            <w:pPr>
+              <w:pStyle w:val="Corpodetexto"/>
+              <w:numPr>
+                <w:ilvl w:val="0"/>
+                <w:numId w:val="10"/>
+              </w:numPr>
+              <w:spacing w:before="60"/>
+            </w:pPr>
+            <w:proofErr w:type="spellStart"/>
+            <w:r>
+              <w:t>Mitigar</w:t>
+            </w:r>
+            <w:proofErr w:type="spellEnd"/>
+            <w:r>
+              <w:t xml:space="preserve"> o </w:t>
+            </w:r>
+            <w:proofErr w:type="spellStart"/>
+            <w:r>
+              <w:t>Risco</w:t>
+            </w:r>
+            <w:proofErr w:type="spellEnd"/>
+            <w:r>
+              <w:t xml:space="preserve"> 1</w:t>
+            </w:r>
+          </w:p>
+          <w:p>
+            <w:pPr>
+              <w:pStyle w:val="Corpodetexto"/>
+              <w:spacing w:before="60"/>
+              <w:ind w:left="360"/>
+              <w:rPr>
+                <w:lang w:val="pt-BR"/>
+              </w:rPr>
+            </w:pPr>
+            <w:r>
+              <w:rPr>
+                <w:lang w:val="pt-BR"/>
+              </w:rPr>
+              <w:t>Especifica</w:t>
+            </w:r>
+            <w:r>
+              <w:rPr>
+                <w:lang w:val="pt-BR"/>
+              </w:rPr>
+              <w:t xml:space="preserve">r o Caso de Uso Efetuar </w:t>
+            </w:r>
+            <w:proofErr w:type="spellStart"/>
+            <w:r>
+              <w:rPr>
+                <w:lang w:val="pt-BR"/>
+              </w:rPr>
+              <w:t>Login</w:t>
+            </w:r>
+            <w:proofErr w:type="spellEnd"/>
+            <w:r>
+              <w:rPr>
+                <w:lang w:val="pt-BR"/>
+              </w:rPr>
+              <w:br/>
+            </w:r>
+            <w:r>
+              <w:rPr>
+                <w:lang w:val="pt-BR"/>
+              </w:rPr>
+              <w:t>Cenário</w:t>
+            </w:r>
+            <w:r>
+              <w:rPr>
+                <w:lang w:val="pt-BR"/>
+              </w:rPr>
+              <w:t xml:space="preserve"> </w:t>
+            </w:r>
+            <w:r>
+              <w:rPr>
+                <w:lang w:val="pt-BR"/>
+              </w:rPr>
+              <w:t xml:space="preserve">Efetuar </w:t>
+            </w:r>
+            <w:proofErr w:type="spellStart"/>
+            <w:r>
+              <w:rPr>
+                <w:lang w:val="pt-BR"/>
+              </w:rPr>
+              <w:t>Login</w:t>
+            </w:r>
+            <w:proofErr w:type="spellEnd"/>
+            <w:r>
+              <w:rPr>
+                <w:lang w:val="pt-BR"/>
+              </w:rPr>
+              <w:t>.</w:t>
+            </w:r>
+          </w:p>
+          <w:p>
+            <w:pPr>
+              <w:pStyle w:val="Corpodetexto"/>
+              <w:spacing w:before="60"/>
+              <w:ind w:left="360"/>
+              <w:rPr>
+                <w:lang w:val="pt-BR"/>
+              </w:rPr>
+            </w:pPr>
+          </w:p>
+        </w:tc>
+        <w:tc>
+          <w:tcPr>
+            <w:tcW w:w="1828" w:type="dxa"/>
+          </w:tcPr>
+          <w:p>
+            <w:pPr>
+              <w:pStyle w:val="Corpodetexto"/>
+              <w:spacing w:before="60"/>
+              <w:ind w:left="0"/>
+            </w:pPr>
+            <w:proofErr w:type="spellStart"/>
+            <w:r>
+              <w:t>Período</w:t>
+            </w:r>
+            <w:proofErr w:type="spellEnd"/>
+          </w:p>
+          <w:p>
+            <w:pPr>
+              <w:pStyle w:val="Corpodetexto"/>
+              <w:spacing w:before="60"/>
+              <w:ind w:left="0"/>
+            </w:pPr>
+            <w:r>
+              <w:t>02/09/2013 a 30</w:t>
+            </w:r>
+            <w:r>
+              <w:t>/</w:t>
+            </w:r>
+            <w:r>
+              <w:t>10</w:t>
+            </w:r>
+            <w:r>
+              <w:t>/2013</w:t>
+            </w:r>
+          </w:p>
+        </w:tc>
+        <w:tc>
+          <w:tcPr>
+            <w:tcW w:w="1731" w:type="dxa"/>
+          </w:tcPr>
+          <w:p>
+            <w:pPr>
+              <w:pStyle w:val="Corpodetexto"/>
+              <w:spacing w:before="60"/>
+              <w:ind w:left="0"/>
+            </w:pPr>
+            <w:r>
+              <w:t>0</w:t>
+            </w:r>
+          </w:p>
+        </w:tc>
+      </w:tr>
+      <w:tr>
+        <w:tc>
+          <w:tcPr>
+            <w:tcW w:w="1742" w:type="dxa"/>
+          </w:tcPr>
+          <w:p>
+            <w:pPr>
+              <w:pStyle w:val="Corpodetexto"/>
+              <w:spacing w:before="60"/>
+              <w:ind w:left="0"/>
+            </w:pPr>
+            <w:proofErr w:type="spellStart"/>
+            <w:r>
               <w:t>Elaboração</w:t>
             </w:r>
             <w:proofErr w:type="spellEnd"/>
@@ -2547,22 +2545,7 @@
               </w:rPr>
             </w:pPr>
             <w:r>
-              <w:t>31/10</w:t>
-            </w:r>
-            <w:r>
-              <w:t xml:space="preserve">/2013 a </w:t>
-            </w:r>
-            <w:r>
-              <w:t>04</w:t>
-            </w:r>
-            <w:r>
-              <w:t>/</w:t>
-            </w:r>
-            <w:r>
-              <w:t>12</w:t>
-            </w:r>
-            <w:r>
-              <w:t>/2013</w:t>
+              <w:t>31/10/2013 a 04/12/2013</w:t>
             </w:r>
           </w:p>
         </w:tc>
@@ -2634,7 +2617,17 @@
           <w:color w:val="auto"/>
           <w:lang w:val="pt-BR"/>
         </w:rPr>
-        <w:t>A aplicação ser</w:t>
+        <w:t xml:space="preserve">A aplicação </w:t>
+      </w:r>
+      <w:bookmarkStart w:id="7" w:name="_GoBack"/>
+      <w:bookmarkEnd w:id="7"/>
+      <w:r>
+        <w:rPr>
+          <w:rFonts w:ascii="Arial" w:hAnsi="Arial" w:cs="Arial"/>
+          <w:color w:val="auto"/>
+          <w:lang w:val="pt-BR"/>
+        </w:rPr>
+        <w:t>ser</w:t>
       </w:r>
       <w:r>
         <w:rPr>
@@ -2880,6 +2873,41 @@
       </w:r>
       <w:proofErr w:type="spellEnd"/>
     </w:p>
+    <w:p/>
+    <w:p>
+      <w:pPr>
+        <w:pStyle w:val="Corpodetexto"/>
+        <w:ind w:left="426" w:firstLine="294"/>
+        <w:jc w:val="both"/>
+        <w:rPr>
+          <w:rFonts w:ascii="Arial" w:hAnsi="Arial" w:cs="Arial"/>
+          <w:lang w:val="pt-BR"/>
+        </w:rPr>
+      </w:pPr>
+      <w:r>
+        <w:rPr>
+          <w:rFonts w:ascii="Arial" w:hAnsi="Arial" w:cs="Arial"/>
+          <w:lang w:val="pt-BR"/>
+        </w:rPr>
+        <w:t>No projeto, foram apresentadas dificuldades referentes ao Processo de Desenvolvimento e Métodos de Acompanhamento pelo motivo de ultrapassar o horário estabelecido, gerando cansaço de todos os envolvidos e consequentemente atraso na produção do projeto. Também foram levantados os Objetivos e Marcos do Projeto na qual obteve dificuldades quanto o preenchimento dos períodos</w:t>
+      </w:r>
+      <w:r>
+        <w:rPr>
+          <w:rFonts w:ascii="Arial" w:hAnsi="Arial" w:cs="Arial"/>
+          <w:b/>
+          <w:lang w:val="pt-BR"/>
+        </w:rPr>
+        <w:t xml:space="preserve">. </w:t>
+      </w:r>
+      <w:r>
+        <w:rPr>
+          <w:rFonts w:ascii="Arial" w:hAnsi="Arial" w:cs="Arial"/>
+          <w:lang w:val="pt-BR"/>
+        </w:rPr>
+        <w:t>Portanto, nos próximos projetos, a equipe estará preparada para evitar os problemas apresentados.</w:t>
+      </w:r>
+    </w:p>
+    <w:p/>
     <w:p>
       <w:pPr>
         <w:rPr>
@@ -3073,7 +3101,7 @@
               <w:noProof/>
               <w:lang w:val="pt-BR"/>
             </w:rPr>
-            <w:t>2</w:t>
+            <w:t>3</w:t>
           </w:r>
           <w:r>
             <w:rPr>
@@ -6903,7 +6931,7 @@
 </file>
 
 <file path=customXml/itemProps1.xml><?xml version="1.0" encoding="utf-8"?>
-<ds:datastoreItem xmlns:ds="http://schemas.openxmlformats.org/officeDocument/2006/customXml" ds:itemID="{ECC037CF-2BD4-4D6C-9C80-4BFC484CD480}">
+<ds:datastoreItem xmlns:ds="http://schemas.openxmlformats.org/officeDocument/2006/customXml" ds:itemID="{98790980-5964-4DAF-90A5-8D01500C4E86}">
   <ds:schemaRefs>
     <ds:schemaRef ds:uri="http://schemas.openxmlformats.org/officeDocument/2006/bibliography"/>
   </ds:schemaRefs>

</xml_diff>